<commit_message>
Fixed hw2 with errata
</commit_message>
<xml_diff>
--- a/Homeworks/DaljeetMaken_Homework2.docx
+++ b/Homeworks/DaljeetMaken_Homework2.docx
@@ -1,6 +1,6 @@
 
 <file path=word/document.xml><?xml version="1.0" encoding="utf-8"?>
-<w:document xmlns:wpc="http://schemas.microsoft.com/office/word/2010/wordprocessingCanvas" xmlns:mc="http://schemas.openxmlformats.org/markup-compatibility/2006" xmlns:o="urn:schemas-microsoft-com:office:office" xmlns:r="http://schemas.openxmlformats.org/officeDocument/2006/relationships" xmlns:m="http://schemas.openxmlformats.org/officeDocument/2006/math" xmlns:v="urn:schemas-microsoft-com:vml" xmlns:wp14="http://schemas.microsoft.com/office/word/2010/wordprocessingDrawing" xmlns:wp="http://schemas.openxmlformats.org/drawingml/2006/wordprocessingDrawing" xmlns:w10="urn:schemas-microsoft-com:office:word" xmlns:w="http://schemas.openxmlformats.org/wordprocessingml/2006/main" xmlns:w14="http://schemas.microsoft.com/office/word/2010/wordml" xmlns:w15="http://schemas.microsoft.com/office/word/2012/wordml" xmlns:wpg="http://schemas.microsoft.com/office/word/2010/wordprocessingGroup" xmlns:wpi="http://schemas.microsoft.com/office/word/2010/wordprocessingInk" xmlns:wne="http://schemas.microsoft.com/office/word/2006/wordml" xmlns:wps="http://schemas.microsoft.com/office/word/2010/wordprocessingShape" mc:Ignorable="w14 w15 wp14">
+<w:document xmlns:ve="http://schemas.openxmlformats.org/markup-compatibility/2006" xmlns:o="urn:schemas-microsoft-com:office:office" xmlns:r="http://schemas.openxmlformats.org/officeDocument/2006/relationships" xmlns:m="http://schemas.openxmlformats.org/officeDocument/2006/math" xmlns:v="urn:schemas-microsoft-com:vml" xmlns:wp="http://schemas.openxmlformats.org/drawingml/2006/wordprocessingDrawing" xmlns:w10="urn:schemas-microsoft-com:office:word" xmlns:w="http://schemas.openxmlformats.org/wordprocessingml/2006/main" xmlns:wne="http://schemas.microsoft.com/office/word/2006/wordml">
   <w:body>
     <w:p>
       <w:pPr>
@@ -13,7 +13,25 @@
         <w:rPr>
           <w:sz w:val="28"/>
         </w:rPr>
-        <w:t>Lesson 2 - Homework</w:t>
+        <w:t xml:space="preserve">Lesson 2 </w:t>
+      </w:r>
+      <w:r>
+        <w:rPr>
+          <w:sz w:val="28"/>
+        </w:rPr>
+        <w:t>–</w:t>
+      </w:r>
+      <w:r>
+        <w:rPr>
+          <w:sz w:val="28"/>
+        </w:rPr>
+        <w:t xml:space="preserve"> Homework</w:t>
+      </w:r>
+      <w:r>
+        <w:rPr>
+          <w:sz w:val="28"/>
+        </w:rPr>
+        <w:t xml:space="preserve"> (Daljeet Maken – dmm6393)</w:t>
       </w:r>
     </w:p>
     <w:p>
@@ -80,7 +98,23 @@
         <w:spacing w:before="100" w:beforeAutospacing="1" w:after="100" w:afterAutospacing="1"/>
       </w:pPr>
       <w:r>
-        <w:t xml:space="preserve">You may use minitab whenever appropriate and include the minitab output in your homework. To place Minitab output into your homework, highlight the portion of the Minitab printout you want, copy that to the clipboard, and then paste it into the document </w:t>
+        <w:t xml:space="preserve">You may use </w:t>
+      </w:r>
+      <w:proofErr w:type="spellStart"/>
+      <w:r>
+        <w:t>minitab</w:t>
+      </w:r>
+      <w:proofErr w:type="spellEnd"/>
+      <w:r>
+        <w:t xml:space="preserve"> whenever appropriate and include the </w:t>
+      </w:r>
+      <w:proofErr w:type="spellStart"/>
+      <w:r>
+        <w:t>minitab</w:t>
+      </w:r>
+      <w:proofErr w:type="spellEnd"/>
+      <w:r>
+        <w:t xml:space="preserve"> output in your homework. To place Minitab output into your homework, highlight the portion of the Minitab printout you want, copy that to the clipboard, and then paste it into the document </w:t>
       </w:r>
     </w:p>
     <w:p>
@@ -133,6 +167,11 @@
     <w:p>
       <w:pPr>
         <w:pStyle w:val="PSUAnswer"/>
+        <w:numPr>
+          <w:ilvl w:val="0"/>
+          <w:numId w:val="0"/>
+        </w:numPr>
+        <w:ind w:left="720"/>
       </w:pPr>
       <w:r>
         <w:t>Terrestrial Feeders</w:t>
@@ -144,15 +183,14 @@
     <w:p>
       <w:pPr>
         <w:pStyle w:val="PSUAnswer"/>
-      </w:pPr>
-      <w:r>
-        <w:t xml:space="preserve">Aquatic Feeders: </w:t>
-      </w:r>
-      <w:r>
-        <w:t>Mean: 0.38</w:t>
-      </w:r>
-      <w:r>
-        <w:t>, Median: 0.375</w:t>
+        <w:numPr>
+          <w:ilvl w:val="0"/>
+          <w:numId w:val="0"/>
+        </w:numPr>
+        <w:ind w:left="720"/>
+      </w:pPr>
+      <w:r>
+        <w:t>Aquatic Feeders: Mean: 0.38, Median: 0.375</w:t>
       </w:r>
     </w:p>
     <w:p>
@@ -184,13 +222,7 @@
         <w:t>Terrestrial Feeders</w:t>
       </w:r>
       <w:r>
-        <w:t xml:space="preserve"> at 6.03 is better representative of the underlying data. This is further reinforced by the </w:t>
-      </w:r>
-      <w:r>
-        <w:t>Aquatic Feeders</w:t>
-      </w:r>
-      <w:r>
-        <w:t xml:space="preserve"> data set where the outliers are absent and we can clearly see that the median and mean are close to each other.</w:t>
+        <w:t xml:space="preserve"> at 6.03 is better representative of the underlying data. This is further reinforced by the Aquatic Feeders data set where the outliers are absent and we can clearly see that the median and mean are close to each other.</w:t>
       </w:r>
     </w:p>
     <w:p>
@@ -198,13 +230,15 @@
         <w:pStyle w:val="PSUAnswer"/>
       </w:pPr>
       <w:r>
-        <w:t xml:space="preserve">Following from the explanation above, we should recommend the median as a better representation of the central tendency of this data. The data for Terrestial </w:t>
-      </w:r>
-      <w:r>
-        <w:t>Feeders</w:t>
-      </w:r>
-      <w:r>
-        <w:t xml:space="preserve"> indicates that the mean gets impacted by the outliers and takes on a value that is not representing the remaining data (excluding the outliers) very well. Therefore median because of its insensitivity to outliers is a better representation.</w:t>
+        <w:t xml:space="preserve">Following from the explanation above, we should recommend the median as a better representation of the central tendency of this data. The data for </w:t>
+      </w:r>
+      <w:proofErr w:type="spellStart"/>
+      <w:r>
+        <w:t>Terrestial</w:t>
+      </w:r>
+      <w:proofErr w:type="spellEnd"/>
+      <w:r>
+        <w:t xml:space="preserve"> Feeders indicates that the mean gets impacted by the outliers and takes on a value that is not representing the remaining data (excluding the outliers) very well. Therefore median because of its insensitivity to outliers is a better representation.</w:t>
       </w:r>
     </w:p>
     <w:p>
@@ -225,13 +259,59 @@
       <w:r>
         <w:t xml:space="preserve"> (10 pts) </w:t>
       </w:r>
+      <w:proofErr w:type="gramStart"/>
       <w:r>
         <w:rPr>
           <w:rFonts w:eastAsia="PMingLiU"/>
           <w:szCs w:val="36"/>
           <w:lang w:eastAsia="zh-HK"/>
         </w:rPr>
-        <w:t>We know that trimmed mean is a better measure of central location than mean when there are extreme outliers.  When the data has some extreme outliers, can we trim certain % of the data and then use the trimmed data set to carry on analysis to make inference about the central location? What about to make inference for the dispersion ?  Answer yes or no to each question and explain briefly. (hint: when making inference, standard deviation of the estimate is important)</w:t>
+        <w:t>We</w:t>
+      </w:r>
+      <w:proofErr w:type="gramEnd"/>
+      <w:r>
+        <w:rPr>
+          <w:rFonts w:eastAsia="PMingLiU"/>
+          <w:szCs w:val="36"/>
+          <w:lang w:eastAsia="zh-HK"/>
+        </w:rPr>
+        <w:t xml:space="preserve"> know that trimmed mean is a better measure of central location than mean when there are extreme outliers.  When the data has some extreme outliers, can we trim certain % of the data and then use the trimmed data set to carry on analysis to make inference about the central location? What about to make inference for the </w:t>
+      </w:r>
+      <w:proofErr w:type="gramStart"/>
+      <w:r>
+        <w:rPr>
+          <w:rFonts w:eastAsia="PMingLiU"/>
+          <w:szCs w:val="36"/>
+          <w:lang w:eastAsia="zh-HK"/>
+        </w:rPr>
+        <w:t>dispersion ?</w:t>
+      </w:r>
+      <w:proofErr w:type="gramEnd"/>
+      <w:r>
+        <w:rPr>
+          <w:rFonts w:eastAsia="PMingLiU"/>
+          <w:szCs w:val="36"/>
+          <w:lang w:eastAsia="zh-HK"/>
+        </w:rPr>
+        <w:t xml:space="preserve">  Answer yes or no to each question and explain briefly. (</w:t>
+      </w:r>
+      <w:proofErr w:type="gramStart"/>
+      <w:r>
+        <w:rPr>
+          <w:rFonts w:eastAsia="PMingLiU"/>
+          <w:szCs w:val="36"/>
+          <w:lang w:eastAsia="zh-HK"/>
+        </w:rPr>
+        <w:t>hint</w:t>
+      </w:r>
+      <w:proofErr w:type="gramEnd"/>
+      <w:r>
+        <w:rPr>
+          <w:rFonts w:eastAsia="PMingLiU"/>
+          <w:szCs w:val="36"/>
+          <w:lang w:eastAsia="zh-HK"/>
+        </w:rPr>
+        <w:t>: when making inference, standard deviation of the estimate is important)</w:t>
       </w:r>
     </w:p>
     <w:p>
@@ -258,14 +338,24 @@
         <w:rPr>
           <w:lang w:eastAsia="zh-HK"/>
         </w:rPr>
-        <w:t xml:space="preserve">Yes, when the data has extreme outliers we can trim certain % of the data and then use the set to carry our analysis. This is an effective strategy to handle true outliers that are not representative of the underlying data set. There are different types of trimming strategies that are in use like: Trimmed Mean, Modified Mean </w:t>
-      </w:r>
-      <w:r>
-        <w:rPr>
-          <w:lang w:eastAsia="zh-HK"/>
-        </w:rPr>
         <w:lastRenderedPageBreak/>
-        <w:t>(discard max and min value), Interquartile Mean etc.</w:t>
+        <w:t xml:space="preserve">Yes, when the data has extreme outliers we can trim certain % of the data and then use the set to carry our analysis. This is an effective strategy to handle true outliers that are not representative of the underlying data set. There are different types of trimming strategies that are in use like: Trimmed Mean, Modified Mean (discard max and min value), </w:t>
+      </w:r>
+      <w:proofErr w:type="spellStart"/>
+      <w:proofErr w:type="gramStart"/>
+      <w:r>
+        <w:rPr>
+          <w:lang w:eastAsia="zh-HK"/>
+        </w:rPr>
+        <w:t>Interquartile</w:t>
+      </w:r>
+      <w:proofErr w:type="spellEnd"/>
+      <w:proofErr w:type="gramEnd"/>
+      <w:r>
+        <w:rPr>
+          <w:lang w:eastAsia="zh-HK"/>
+        </w:rPr>
+        <w:t xml:space="preserve"> Mean etc.</w:t>
       </w:r>
       <w:r>
         <w:rPr>
@@ -321,6 +411,26 @@
         </w:rPr>
         <w:t xml:space="preserve"> a good idea of its spread. Removal of a higher % of data will lead to loss of the spread information leading to bad inferences.</w:t>
       </w:r>
+      <w:r>
+        <w:rPr>
+          <w:lang w:eastAsia="zh-HK"/>
+        </w:rPr>
+        <w:t xml:space="preserve"> The extreme example is that 50% trimmed data (which is the median) has </w:t>
+      </w:r>
+      <w:proofErr w:type="gramStart"/>
+      <w:r>
+        <w:rPr>
+          <w:lang w:eastAsia="zh-HK"/>
+        </w:rPr>
+        <w:t>0 standard deviation</w:t>
+      </w:r>
+      <w:proofErr w:type="gramEnd"/>
+      <w:r>
+        <w:rPr>
+          <w:lang w:eastAsia="zh-HK"/>
+        </w:rPr>
+        <w:t xml:space="preserve"> since only one reading is left.</w:t>
+      </w:r>
     </w:p>
     <w:p>
       <w:pPr>
@@ -372,7 +482,23 @@
           <w:rFonts w:eastAsia="PMingLiU"/>
           <w:lang w:eastAsia="zh-HK"/>
         </w:rPr>
-        <w:t>When answering part b, boxplot is not the best choice to plot the data since it shows median and IQR</w:t>
+        <w:t xml:space="preserve">When answering part b, </w:t>
+      </w:r>
+      <w:proofErr w:type="spellStart"/>
+      <w:r>
+        <w:rPr>
+          <w:rFonts w:eastAsia="PMingLiU"/>
+          <w:lang w:eastAsia="zh-HK"/>
+        </w:rPr>
+        <w:t>boxplot</w:t>
+      </w:r>
+      <w:proofErr w:type="spellEnd"/>
+      <w:r>
+        <w:rPr>
+          <w:rFonts w:eastAsia="PMingLiU"/>
+          <w:lang w:eastAsia="zh-HK"/>
+        </w:rPr>
+        <w:t xml:space="preserve"> is not the best choice to plot the data since it shows median and IQR</w:t>
       </w:r>
       <w:r>
         <w:rPr>
@@ -443,6 +569,10 @@
         </w:rPr>
       </w:pPr>
       <w:r>
+        <w:rPr>
+          <w:noProof/>
+          <w:lang w:eastAsia="en-US"/>
+        </w:rPr>
         <w:drawing>
           <wp:inline distT="0" distB="0" distL="0" distR="0">
             <wp:extent cx="1889125" cy="784860"/>
@@ -461,10 +591,10 @@
                     </pic:cNvPicPr>
                   </pic:nvPicPr>
                   <pic:blipFill>
-                    <a:blip r:embed="rId5">
+                    <a:blip r:embed="rId5" cstate="print">
                       <a:extLst>
                         <a:ext uri="{28A0092B-C50C-407E-A947-70E740481C1C}">
-                          <a14:useLocalDpi xmlns:a14="http://schemas.microsoft.com/office/drawing/2010/main" val="0"/>
+                          <a14:useLocalDpi xmlns="" xmlns:wpc="http://schemas.microsoft.com/office/word/2010/wordprocessingCanvas" xmlns:mc="http://schemas.openxmlformats.org/markup-compatibility/2006" xmlns:o="urn:schemas-microsoft-com:office:office" xmlns:v="urn:schemas-microsoft-com:vml" xmlns:wp14="http://schemas.microsoft.com/office/word/2010/wordprocessingDrawing" xmlns:w10="urn:schemas-microsoft-com:office:word" xmlns:w="http://schemas.openxmlformats.org/wordprocessingml/2006/main" xmlns:w14="http://schemas.microsoft.com/office/word/2010/wordml" xmlns:w15="http://schemas.microsoft.com/office/word/2012/wordml" xmlns:wpg="http://schemas.microsoft.com/office/word/2010/wordprocessingGroup" xmlns:wpi="http://schemas.microsoft.com/office/word/2010/wordprocessingInk" xmlns:wps="http://schemas.microsoft.com/office/word/2010/wordprocessingShape" xmlns:a14="http://schemas.microsoft.com/office/drawing/2010/main" val="0"/>
                         </a:ext>
                       </a:extLst>
                     </a:blip>
@@ -564,10 +694,10 @@
                     </pic:cNvPicPr>
                   </pic:nvPicPr>
                   <pic:blipFill>
-                    <a:blip r:embed="rId6">
+                    <a:blip r:embed="rId6" cstate="print">
                       <a:extLst>
                         <a:ext uri="{28A0092B-C50C-407E-A947-70E740481C1C}">
-                          <a14:useLocalDpi xmlns:a14="http://schemas.microsoft.com/office/drawing/2010/main" val="0"/>
+                          <a14:useLocalDpi xmlns="" xmlns:wpc="http://schemas.microsoft.com/office/word/2010/wordprocessingCanvas" xmlns:mc="http://schemas.openxmlformats.org/markup-compatibility/2006" xmlns:o="urn:schemas-microsoft-com:office:office" xmlns:v="urn:schemas-microsoft-com:vml" xmlns:wp14="http://schemas.microsoft.com/office/word/2010/wordprocessingDrawing" xmlns:w10="urn:schemas-microsoft-com:office:word" xmlns:w="http://schemas.openxmlformats.org/wordprocessingml/2006/main" xmlns:w14="http://schemas.microsoft.com/office/word/2010/wordml" xmlns:w15="http://schemas.microsoft.com/office/word/2012/wordml" xmlns:wpg="http://schemas.microsoft.com/office/word/2010/wordprocessingGroup" xmlns:wpi="http://schemas.microsoft.com/office/word/2010/wordprocessingInk" xmlns:wps="http://schemas.microsoft.com/office/word/2010/wordprocessingShape" xmlns:a14="http://schemas.microsoft.com/office/drawing/2010/main" val="0"/>
                         </a:ext>
                       </a:extLst>
                     </a:blip>
@@ -611,8 +741,16 @@
         <w:rPr>
           <w:lang w:eastAsia="zh-HK"/>
         </w:rPr>
-        <w:t>Side by Side boxplots</w:t>
-      </w:r>
+        <w:t xml:space="preserve">Side by Side </w:t>
+      </w:r>
+      <w:proofErr w:type="spellStart"/>
+      <w:r>
+        <w:rPr>
+          <w:lang w:eastAsia="zh-HK"/>
+        </w:rPr>
+        <w:t>boxplots</w:t>
+      </w:r>
+      <w:proofErr w:type="spellEnd"/>
     </w:p>
     <w:p>
       <w:pPr>
@@ -650,10 +788,10 @@
                     </pic:cNvPicPr>
                   </pic:nvPicPr>
                   <pic:blipFill>
-                    <a:blip r:embed="rId7">
+                    <a:blip r:embed="rId7" cstate="print">
                       <a:extLst>
                         <a:ext uri="{28A0092B-C50C-407E-A947-70E740481C1C}">
-                          <a14:useLocalDpi xmlns:a14="http://schemas.microsoft.com/office/drawing/2010/main" val="0"/>
+                          <a14:useLocalDpi xmlns="" xmlns:wpc="http://schemas.microsoft.com/office/word/2010/wordprocessingCanvas" xmlns:mc="http://schemas.openxmlformats.org/markup-compatibility/2006" xmlns:o="urn:schemas-microsoft-com:office:office" xmlns:v="urn:schemas-microsoft-com:vml" xmlns:wp14="http://schemas.microsoft.com/office/word/2010/wordprocessingDrawing" xmlns:w10="urn:schemas-microsoft-com:office:word" xmlns:w="http://schemas.openxmlformats.org/wordprocessingml/2006/main" xmlns:w14="http://schemas.microsoft.com/office/word/2010/wordml" xmlns:w15="http://schemas.microsoft.com/office/word/2012/wordml" xmlns:wpg="http://schemas.microsoft.com/office/word/2010/wordprocessingGroup" xmlns:wpi="http://schemas.microsoft.com/office/word/2010/wordprocessingInk" xmlns:wps="http://schemas.microsoft.com/office/word/2010/wordprocessingShape" xmlns:a14="http://schemas.microsoft.com/office/drawing/2010/main" val="0"/>
                         </a:ext>
                       </a:extLst>
                     </a:blip>
@@ -697,7 +835,49 @@
         <w:rPr>
           <w:lang w:eastAsia="zh-HK"/>
         </w:rPr>
-        <w:t>The dotplot and boxplots above show that the supplier 1 and 3 have higher mean deviations as compared to supplier 2. Supplier 3 has the highest standard deviation too. The standard deviations of the lenses provided by S1 and S2 are comparable.</w:t>
+        <w:t xml:space="preserve">The </w:t>
+      </w:r>
+      <w:proofErr w:type="spellStart"/>
+      <w:r>
+        <w:rPr>
+          <w:lang w:eastAsia="zh-HK"/>
+        </w:rPr>
+        <w:t>dotplot</w:t>
+      </w:r>
+      <w:proofErr w:type="spellEnd"/>
+      <w:r>
+        <w:rPr>
+          <w:lang w:eastAsia="zh-HK"/>
+        </w:rPr>
+        <w:t xml:space="preserve"> and </w:t>
+      </w:r>
+      <w:proofErr w:type="spellStart"/>
+      <w:r>
+        <w:rPr>
+          <w:lang w:eastAsia="zh-HK"/>
+        </w:rPr>
+        <w:t>boxplots</w:t>
+      </w:r>
+      <w:proofErr w:type="spellEnd"/>
+      <w:r>
+        <w:rPr>
+          <w:lang w:eastAsia="zh-HK"/>
+        </w:rPr>
+        <w:t xml:space="preserve"> above show that the </w:t>
+      </w:r>
+      <w:proofErr w:type="gramStart"/>
+      <w:r>
+        <w:rPr>
+          <w:lang w:eastAsia="zh-HK"/>
+        </w:rPr>
+        <w:t>supplier 1 and 3 have</w:t>
+      </w:r>
+      <w:proofErr w:type="gramEnd"/>
+      <w:r>
+        <w:rPr>
+          <w:lang w:eastAsia="zh-HK"/>
+        </w:rPr>
+        <w:t xml:space="preserve"> higher mean deviations as compared to supplier 2. Supplier 3 has the highest standard deviation too. The standard deviations of the lenses provided by S1 and S2 are comparable.</w:t>
       </w:r>
     </w:p>
     <w:p>
@@ -731,6 +911,10 @@
         </w:rPr>
       </w:pPr>
       <w:r>
+        <w:rPr>
+          <w:noProof/>
+          <w:lang w:eastAsia="en-US"/>
+        </w:rPr>
         <w:drawing>
           <wp:inline distT="0" distB="0" distL="0" distR="0">
             <wp:extent cx="3105785" cy="784860"/>
@@ -749,10 +933,10 @@
                     </pic:cNvPicPr>
                   </pic:nvPicPr>
                   <pic:blipFill>
-                    <a:blip r:embed="rId8">
+                    <a:blip r:embed="rId8" cstate="print">
                       <a:extLst>
                         <a:ext uri="{28A0092B-C50C-407E-A947-70E740481C1C}">
-                          <a14:useLocalDpi xmlns:a14="http://schemas.microsoft.com/office/drawing/2010/main" val="0"/>
+                          <a14:useLocalDpi xmlns="" xmlns:wpc="http://schemas.microsoft.com/office/word/2010/wordprocessingCanvas" xmlns:mc="http://schemas.openxmlformats.org/markup-compatibility/2006" xmlns:o="urn:schemas-microsoft-com:office:office" xmlns:v="urn:schemas-microsoft-com:vml" xmlns:wp14="http://schemas.microsoft.com/office/word/2010/wordprocessingDrawing" xmlns:w10="urn:schemas-microsoft-com:office:word" xmlns:w="http://schemas.openxmlformats.org/wordprocessingml/2006/main" xmlns:w14="http://schemas.microsoft.com/office/word/2010/wordml" xmlns:w15="http://schemas.microsoft.com/office/word/2012/wordml" xmlns:wpg="http://schemas.microsoft.com/office/word/2010/wordprocessingGroup" xmlns:wpi="http://schemas.microsoft.com/office/word/2010/wordprocessingInk" xmlns:wps="http://schemas.microsoft.com/office/word/2010/wordprocessingShape" xmlns:a14="http://schemas.microsoft.com/office/drawing/2010/main" val="0"/>
                         </a:ext>
                       </a:extLst>
                     </a:blip>
@@ -828,6 +1012,202 @@
     </w:p>
     <w:p>
       <w:pPr>
+        <w:pStyle w:val="PSUAnswer"/>
+        <w:numPr>
+          <w:ilvl w:val="0"/>
+          <w:numId w:val="9"/>
+        </w:numPr>
+      </w:pPr>
+      <w:r>
+        <w:t>Median, since there are a few outliers at both ends (more at the higher end). Outliers have an impact on the mean while the median is resistant to outliers and therefore the median will be a better measure for central tendency.</w:t>
+      </w:r>
+    </w:p>
+    <w:p>
+      <w:pPr>
+        <w:pStyle w:val="PSUAnswer"/>
+        <w:numPr>
+          <w:ilvl w:val="0"/>
+          <w:numId w:val="9"/>
+        </w:numPr>
+      </w:pPr>
+      <w:r>
+        <w:t>Range = 273, s = 70.2</w:t>
+      </w:r>
+    </w:p>
+    <w:p>
+      <w:pPr>
+        <w:pStyle w:val="PSUAnswer"/>
+        <w:numPr>
+          <w:ilvl w:val="0"/>
+          <w:numId w:val="9"/>
+        </w:numPr>
+      </w:pPr>
+      <w:r>
+        <w:t>Approximate s as -&gt; s ≈ range / 4 = 68.25. The approximation of 68.25 is fairly close to the actual 70.2 figure.</w:t>
+      </w:r>
+    </w:p>
+    <w:p>
+      <w:pPr>
+        <w:pStyle w:val="PSUAnswer"/>
+        <w:numPr>
+          <w:ilvl w:val="0"/>
+          <w:numId w:val="9"/>
+        </w:numPr>
+      </w:pPr>
+      <w:r>
+        <w:t>The table below (extracted from the excel workbook – also attached) provides the figures:</w:t>
+      </w:r>
+    </w:p>
+    <w:p>
+      <w:pPr>
+        <w:pStyle w:val="PSUAnswer"/>
+        <w:numPr>
+          <w:ilvl w:val="0"/>
+          <w:numId w:val="0"/>
+        </w:numPr>
+        <w:ind w:left="720"/>
+      </w:pPr>
+      <w:r>
+        <w:rPr>
+          <w:noProof/>
+          <w:lang w:eastAsia="en-US"/>
+        </w:rPr>
+        <w:drawing>
+          <wp:inline distT="0" distB="0" distL="0" distR="0">
+            <wp:extent cx="4813300" cy="983615"/>
+            <wp:effectExtent l="19050" t="0" r="6350" b="0"/>
+            <wp:docPr id="7" name="Picture 5"/>
+            <wp:cNvGraphicFramePr>
+              <a:graphicFrameLocks xmlns:a="http://schemas.openxmlformats.org/drawingml/2006/main" noChangeAspect="1"/>
+            </wp:cNvGraphicFramePr>
+            <a:graphic xmlns:a="http://schemas.openxmlformats.org/drawingml/2006/main">
+              <a:graphicData uri="http://schemas.openxmlformats.org/drawingml/2006/picture">
+                <pic:pic xmlns:pic="http://schemas.openxmlformats.org/drawingml/2006/picture">
+                  <pic:nvPicPr>
+                    <pic:cNvPr id="0" name="Picture 5"/>
+                    <pic:cNvPicPr>
+                      <a:picLocks noChangeAspect="1" noChangeArrowheads="1"/>
+                    </pic:cNvPicPr>
+                  </pic:nvPicPr>
+                  <pic:blipFill>
+                    <a:blip r:embed="rId9" cstate="print"/>
+                    <a:srcRect/>
+                    <a:stretch>
+                      <a:fillRect/>
+                    </a:stretch>
+                  </pic:blipFill>
+                  <pic:spPr bwMode="auto">
+                    <a:xfrm>
+                      <a:off x="0" y="0"/>
+                      <a:ext cx="4813300" cy="983615"/>
+                    </a:xfrm>
+                    <a:prstGeom prst="rect">
+                      <a:avLst/>
+                    </a:prstGeom>
+                    <a:noFill/>
+                    <a:ln w="9525">
+                      <a:noFill/>
+                      <a:miter lim="800000"/>
+                      <a:headEnd/>
+                      <a:tailEnd/>
+                    </a:ln>
+                  </pic:spPr>
+                </pic:pic>
+              </a:graphicData>
+            </a:graphic>
+          </wp:inline>
+        </w:drawing>
+      </w:r>
+    </w:p>
+    <w:p>
+      <w:pPr>
+        <w:pStyle w:val="PSUAnswer"/>
+        <w:numPr>
+          <w:ilvl w:val="0"/>
+          <w:numId w:val="9"/>
+        </w:numPr>
+      </w:pPr>
+      <w:r>
+        <w:lastRenderedPageBreak/>
+        <w:t>One reason for this might be evident from looking at the histogram of this data. The histogram looks like:</w:t>
+      </w:r>
+    </w:p>
+    <w:p>
+      <w:pPr>
+        <w:pStyle w:val="PSUAnswer"/>
+        <w:numPr>
+          <w:ilvl w:val="0"/>
+          <w:numId w:val="0"/>
+        </w:numPr>
+        <w:ind w:left="720"/>
+      </w:pPr>
+      <w:r>
+        <w:rPr>
+          <w:noProof/>
+          <w:lang w:eastAsia="en-US"/>
+        </w:rPr>
+        <w:drawing>
+          <wp:inline distT="0" distB="0" distL="0" distR="0">
+            <wp:extent cx="5486400" cy="3657600"/>
+            <wp:effectExtent l="19050" t="0" r="0" b="0"/>
+            <wp:docPr id="8" name="Picture 6"/>
+            <wp:cNvGraphicFramePr>
+              <a:graphicFrameLocks xmlns:a="http://schemas.openxmlformats.org/drawingml/2006/main" noChangeAspect="1"/>
+            </wp:cNvGraphicFramePr>
+            <a:graphic xmlns:a="http://schemas.openxmlformats.org/drawingml/2006/main">
+              <a:graphicData uri="http://schemas.openxmlformats.org/drawingml/2006/picture">
+                <pic:pic xmlns:pic="http://schemas.openxmlformats.org/drawingml/2006/picture">
+                  <pic:nvPicPr>
+                    <pic:cNvPr id="0" name="Picture 6"/>
+                    <pic:cNvPicPr>
+                      <a:picLocks noChangeAspect="1" noChangeArrowheads="1"/>
+                    </pic:cNvPicPr>
+                  </pic:nvPicPr>
+                  <pic:blipFill>
+                    <a:blip r:embed="rId10" cstate="print"/>
+                    <a:srcRect/>
+                    <a:stretch>
+                      <a:fillRect/>
+                    </a:stretch>
+                  </pic:blipFill>
+                  <pic:spPr bwMode="auto">
+                    <a:xfrm>
+                      <a:off x="0" y="0"/>
+                      <a:ext cx="5486400" cy="3657600"/>
+                    </a:xfrm>
+                    <a:prstGeom prst="rect">
+                      <a:avLst/>
+                    </a:prstGeom>
+                    <a:noFill/>
+                    <a:ln w="9525">
+                      <a:noFill/>
+                      <a:miter lim="800000"/>
+                      <a:headEnd/>
+                      <a:tailEnd/>
+                    </a:ln>
+                  </pic:spPr>
+                </pic:pic>
+              </a:graphicData>
+            </a:graphic>
+          </wp:inline>
+        </w:drawing>
+      </w:r>
+    </w:p>
+    <w:p>
+      <w:pPr>
+        <w:pStyle w:val="PSUAnswer"/>
+        <w:numPr>
+          <w:ilvl w:val="0"/>
+          <w:numId w:val="0"/>
+        </w:numPr>
+        <w:ind w:left="720"/>
+      </w:pPr>
+      <w:r>
+        <w:t>While the empirical rule holds for a normal distribution (with a single mound), this distribution doesn’t follow that distribution pattern. Therefore it is not in line with the empirical rule.</w:t>
+      </w:r>
+    </w:p>
+    <w:p>
+      <w:pPr>
         <w:rPr>
           <w:b/>
           <w:bCs/>
@@ -845,7 +1225,31 @@
         <w:t>5.</w:t>
       </w:r>
       <w:r>
-        <w:t xml:space="preserve"> (15 pts) For the data given in problem 4 (the previous problem), use minitab to draw the boxplot and answer the following questions:</w:t>
+        <w:t xml:space="preserve"> (15 pts) </w:t>
+      </w:r>
+      <w:proofErr w:type="gramStart"/>
+      <w:r>
+        <w:t>For</w:t>
+      </w:r>
+      <w:proofErr w:type="gramEnd"/>
+      <w:r>
+        <w:t xml:space="preserve"> the data given in problem 4 (the previous problem), use </w:t>
+      </w:r>
+      <w:proofErr w:type="spellStart"/>
+      <w:r>
+        <w:t>minitab</w:t>
+      </w:r>
+      <w:proofErr w:type="spellEnd"/>
+      <w:r>
+        <w:t xml:space="preserve"> to draw the </w:t>
+      </w:r>
+      <w:proofErr w:type="spellStart"/>
+      <w:r>
+        <w:t>boxplot</w:t>
+      </w:r>
+      <w:proofErr w:type="spellEnd"/>
+      <w:r>
+        <w:t xml:space="preserve"> and answer the following questions:</w:t>
       </w:r>
     </w:p>
     <w:p>
@@ -881,44 +1285,362 @@
         <w:t>Is the median closer to the lower quartile or the upper quartile? Does that indicate that the density of data between first quartile and the median is higher than the density of data between the median and the third quartile?</w:t>
       </w:r>
     </w:p>
-    <w:p>
-      <w:pPr>
+    <w:p/>
+    <w:p>
+      <w:pPr>
+        <w:pStyle w:val="PSUAnswer"/>
+        <w:numPr>
+          <w:ilvl w:val="0"/>
+          <w:numId w:val="0"/>
+        </w:numPr>
+        <w:ind w:left="720"/>
+      </w:pPr>
+      <w:r>
+        <w:rPr>
+          <w:noProof/>
+          <w:lang w:eastAsia="en-US"/>
+        </w:rPr>
+        <w:lastRenderedPageBreak/>
+        <w:drawing>
+          <wp:inline distT="0" distB="0" distL="0" distR="0">
+            <wp:extent cx="4406301" cy="2937534"/>
+            <wp:effectExtent l="19050" t="0" r="0" b="0"/>
+            <wp:docPr id="119" name="Picture 119"/>
+            <wp:cNvGraphicFramePr>
+              <a:graphicFrameLocks xmlns:a="http://schemas.openxmlformats.org/drawingml/2006/main" noChangeAspect="1"/>
+            </wp:cNvGraphicFramePr>
+            <a:graphic xmlns:a="http://schemas.openxmlformats.org/drawingml/2006/main">
+              <a:graphicData uri="http://schemas.openxmlformats.org/drawingml/2006/picture">
+                <pic:pic xmlns:pic="http://schemas.openxmlformats.org/drawingml/2006/picture">
+                  <pic:nvPicPr>
+                    <pic:cNvPr id="0" name="Picture 119"/>
+                    <pic:cNvPicPr>
+                      <a:picLocks noChangeAspect="1" noChangeArrowheads="1"/>
+                    </pic:cNvPicPr>
+                  </pic:nvPicPr>
+                  <pic:blipFill>
+                    <a:blip r:embed="rId11" cstate="print"/>
+                    <a:srcRect/>
+                    <a:stretch>
+                      <a:fillRect/>
+                    </a:stretch>
+                  </pic:blipFill>
+                  <pic:spPr bwMode="auto">
+                    <a:xfrm>
+                      <a:off x="0" y="0"/>
+                      <a:ext cx="4407745" cy="2938496"/>
+                    </a:xfrm>
+                    <a:prstGeom prst="rect">
+                      <a:avLst/>
+                    </a:prstGeom>
+                    <a:noFill/>
+                    <a:ln w="9525">
+                      <a:noFill/>
+                      <a:miter lim="800000"/>
+                      <a:headEnd/>
+                      <a:tailEnd/>
+                    </a:ln>
+                  </pic:spPr>
+                </pic:pic>
+              </a:graphicData>
+            </a:graphic>
+          </wp:inline>
+        </w:drawing>
+      </w:r>
+    </w:p>
+    <w:p>
+      <w:pPr>
+        <w:pStyle w:val="PSUAnswer"/>
+        <w:numPr>
+          <w:ilvl w:val="0"/>
+          <w:numId w:val="10"/>
+        </w:numPr>
+      </w:pPr>
+      <w:r>
+        <w:t xml:space="preserve">The </w:t>
+      </w:r>
+      <w:proofErr w:type="spellStart"/>
+      <w:r>
+        <w:t>boxplot</w:t>
+      </w:r>
+      <w:proofErr w:type="spellEnd"/>
+      <w:r>
+        <w:t xml:space="preserve"> indicates that the data is right skewed</w:t>
+      </w:r>
+    </w:p>
+    <w:p>
+      <w:pPr>
+        <w:pStyle w:val="PSUAnswer"/>
+        <w:numPr>
+          <w:ilvl w:val="0"/>
+          <w:numId w:val="10"/>
+        </w:numPr>
+      </w:pPr>
+      <w:r>
+        <w:t xml:space="preserve">The </w:t>
+      </w:r>
+      <w:proofErr w:type="spellStart"/>
+      <w:r>
+        <w:t>boxplot</w:t>
+      </w:r>
+      <w:proofErr w:type="spellEnd"/>
+      <w:r>
+        <w:t xml:space="preserve"> shows 3 outlier points corresponding to: 193, 226, 273</w:t>
+      </w:r>
+    </w:p>
+    <w:p>
+      <w:pPr>
+        <w:pStyle w:val="PSUAnswer"/>
+        <w:numPr>
+          <w:ilvl w:val="0"/>
+          <w:numId w:val="10"/>
+        </w:numPr>
+      </w:pPr>
+      <w:r>
+        <w:t>The median is closer to the lower quartile. Yes, that indicates that the density of data between first quartile and the median is higher than the density of data between the median and the third quartile.</w:t>
+      </w:r>
+    </w:p>
+    <w:p/>
+    <w:p>
+      <w:r>
         <w:rPr>
           <w:b/>
           <w:bCs/>
-          <w:sz w:val="16"/>
-          <w:szCs w:val="16"/>
-        </w:rPr>
-      </w:pPr>
-    </w:p>
-    <w:p>
-      <w:r>
+        </w:rPr>
+        <w:t>6.</w:t>
+      </w:r>
+      <w:r>
+        <w:t xml:space="preserve"> (10 pts) Problem 3.45 of 6</w:t>
+      </w:r>
+      <w:r>
+        <w:rPr>
+          <w:vertAlign w:val="superscript"/>
+        </w:rPr>
+        <w:t>th</w:t>
+      </w:r>
+      <w:r>
+        <w:t xml:space="preserve"> edition.  (Problem 3.60 of 5</w:t>
+      </w:r>
+      <w:r>
+        <w:rPr>
+          <w:vertAlign w:val="superscript"/>
+        </w:rPr>
+        <w:t>th</w:t>
+      </w:r>
+      <w:r>
+        <w:t xml:space="preserve"> edition)</w:t>
+      </w:r>
+    </w:p>
+    <w:p/>
+    <w:p>
+      <w:pPr>
+        <w:pStyle w:val="PSUAnswer"/>
+        <w:numPr>
+          <w:ilvl w:val="0"/>
+          <w:numId w:val="11"/>
+        </w:numPr>
+      </w:pPr>
+      <w:r>
+        <w:t xml:space="preserve">Price per roll: s = 0.4233, Cost per sheet: s = </w:t>
+      </w:r>
+      <w:r>
+        <w:t>0.00552</w:t>
+      </w:r>
+      <w:r>
+        <w:t xml:space="preserve"> (before the errata: </w:t>
+      </w:r>
+      <w:r>
+        <w:t>0.0059</w:t>
+      </w:r>
+      <w:r>
+        <w:t>)</w:t>
+      </w:r>
+    </w:p>
+    <w:p>
+      <w:pPr>
+        <w:pStyle w:val="PSUAnswer"/>
+        <w:numPr>
+          <w:ilvl w:val="0"/>
+          <w:numId w:val="11"/>
+        </w:numPr>
+      </w:pPr>
+      <w:r>
+        <w:t xml:space="preserve">With simple comparison of s, we find that price per roll is more variable. However a better comparison requires coefficient of </w:t>
+      </w:r>
+      <w:r>
+        <w:t>variation computed as:</w:t>
+      </w:r>
+    </w:p>
+    <w:p>
+      <w:pPr>
+        <w:pStyle w:val="PSUAnswer"/>
+        <w:numPr>
+          <w:ilvl w:val="0"/>
+          <w:numId w:val="0"/>
+        </w:numPr>
+        <w:ind w:left="720"/>
+      </w:pPr>
+      <w:r>
+        <w:rPr>
+          <w:noProof/>
+          <w:lang w:eastAsia="en-US"/>
+        </w:rPr>
+        <w:drawing>
+          <wp:inline distT="0" distB="0" distL="0" distR="0">
+            <wp:extent cx="603885" cy="327660"/>
+            <wp:effectExtent l="19050" t="0" r="5715" b="0"/>
+            <wp:docPr id="136" name="Picture 136"/>
+            <wp:cNvGraphicFramePr>
+              <a:graphicFrameLocks xmlns:a="http://schemas.openxmlformats.org/drawingml/2006/main" noChangeAspect="1"/>
+            </wp:cNvGraphicFramePr>
+            <a:graphic xmlns:a="http://schemas.openxmlformats.org/drawingml/2006/main">
+              <a:graphicData uri="http://schemas.openxmlformats.org/drawingml/2006/picture">
+                <pic:pic xmlns:pic="http://schemas.openxmlformats.org/drawingml/2006/picture">
+                  <pic:nvPicPr>
+                    <pic:cNvPr id="0" name="Picture 136"/>
+                    <pic:cNvPicPr>
+                      <a:picLocks noChangeAspect="1" noChangeArrowheads="1"/>
+                    </pic:cNvPicPr>
+                  </pic:nvPicPr>
+                  <pic:blipFill>
+                    <a:blip r:embed="rId12" cstate="print"/>
+                    <a:srcRect/>
+                    <a:stretch>
+                      <a:fillRect/>
+                    </a:stretch>
+                  </pic:blipFill>
+                  <pic:spPr bwMode="auto">
+                    <a:xfrm>
+                      <a:off x="0" y="0"/>
+                      <a:ext cx="603885" cy="327660"/>
+                    </a:xfrm>
+                    <a:prstGeom prst="rect">
+                      <a:avLst/>
+                    </a:prstGeom>
+                    <a:noFill/>
+                    <a:ln w="9525">
+                      <a:noFill/>
+                      <a:miter lim="800000"/>
+                      <a:headEnd/>
+                      <a:tailEnd/>
+                    </a:ln>
+                  </pic:spPr>
+                </pic:pic>
+              </a:graphicData>
+            </a:graphic>
+          </wp:inline>
+        </w:drawing>
+      </w:r>
+    </w:p>
+    <w:p>
+      <w:pPr>
+        <w:pStyle w:val="PSUAnswer"/>
+        <w:numPr>
+          <w:ilvl w:val="0"/>
+          <w:numId w:val="0"/>
+        </w:numPr>
+        <w:ind w:left="720"/>
+      </w:pPr>
+      <w:r>
+        <w:t>The CV for the two is:</w:t>
+      </w:r>
+    </w:p>
+    <w:p>
+      <w:pPr>
+        <w:pStyle w:val="PSUAnswer"/>
+        <w:numPr>
+          <w:ilvl w:val="0"/>
+          <w:numId w:val="0"/>
+        </w:numPr>
+        <w:ind w:left="720"/>
+      </w:pPr>
+      <w:r>
+        <w:drawing>
+          <wp:inline distT="0" distB="0" distL="0" distR="0">
+            <wp:extent cx="2753995" cy="574040"/>
+            <wp:effectExtent l="19050" t="0" r="8255" b="0"/>
+            <wp:docPr id="9" name="Picture 5"/>
+            <wp:cNvGraphicFramePr>
+              <a:graphicFrameLocks xmlns:a="http://schemas.openxmlformats.org/drawingml/2006/main" noChangeAspect="1"/>
+            </wp:cNvGraphicFramePr>
+            <a:graphic xmlns:a="http://schemas.openxmlformats.org/drawingml/2006/main">
+              <a:graphicData uri="http://schemas.openxmlformats.org/drawingml/2006/picture">
+                <pic:pic xmlns:pic="http://schemas.openxmlformats.org/drawingml/2006/picture">
+                  <pic:nvPicPr>
+                    <pic:cNvPr id="0" name="Picture 5"/>
+                    <pic:cNvPicPr>
+                      <a:picLocks noChangeAspect="1" noChangeArrowheads="1"/>
+                    </pic:cNvPicPr>
+                  </pic:nvPicPr>
+                  <pic:blipFill>
+                    <a:blip r:embed="rId13" cstate="print"/>
+                    <a:srcRect/>
+                    <a:stretch>
+                      <a:fillRect/>
+                    </a:stretch>
+                  </pic:blipFill>
+                  <pic:spPr bwMode="auto">
+                    <a:xfrm>
+                      <a:off x="0" y="0"/>
+                      <a:ext cx="2753995" cy="574040"/>
+                    </a:xfrm>
+                    <a:prstGeom prst="rect">
+                      <a:avLst/>
+                    </a:prstGeom>
+                    <a:noFill/>
+                    <a:ln w="9525">
+                      <a:noFill/>
+                      <a:miter lim="800000"/>
+                      <a:headEnd/>
+                      <a:tailEnd/>
+                    </a:ln>
+                  </pic:spPr>
+                </pic:pic>
+              </a:graphicData>
+            </a:graphic>
+          </wp:inline>
+        </w:drawing>
+      </w:r>
+    </w:p>
+    <w:p>
+      <w:pPr>
+        <w:pStyle w:val="PSUAnswer"/>
+        <w:numPr>
+          <w:ilvl w:val="0"/>
+          <w:numId w:val="0"/>
+        </w:numPr>
+        <w:ind w:left="720"/>
         <w:rPr>
           <w:b/>
-          <w:bCs/>
-        </w:rPr>
-        <w:t>6.</w:t>
-      </w:r>
-      <w:r>
-        <w:t xml:space="preserve"> (10 pts) Problem 3.45 of 6</w:t>
-      </w:r>
-      <w:r>
-        <w:rPr>
-          <w:vertAlign w:val="superscript"/>
-        </w:rPr>
-        <w:t>th</w:t>
-      </w:r>
-      <w:r>
-        <w:t xml:space="preserve"> edition.  (Problem 3.60 of 5</w:t>
-      </w:r>
-      <w:r>
-        <w:rPr>
-          <w:vertAlign w:val="superscript"/>
-        </w:rPr>
-        <w:t>th</w:t>
-      </w:r>
-      <w:r>
-        <w:t xml:space="preserve"> edition)</w:t>
+        </w:rPr>
+      </w:pPr>
+      <w:r>
+        <w:t xml:space="preserve">Here it actually becomes clear that the </w:t>
+      </w:r>
+      <w:r>
+        <w:rPr>
+          <w:b/>
+        </w:rPr>
+        <w:t>cost per sheet is more variable.</w:t>
+      </w:r>
+    </w:p>
+    <w:p>
+      <w:pPr>
+        <w:pStyle w:val="PSUAnswer"/>
+        <w:numPr>
+          <w:ilvl w:val="0"/>
+          <w:numId w:val="11"/>
+        </w:numPr>
+      </w:pPr>
+      <w:r>
+        <w:t xml:space="preserve">As it was shown in the above computation, the simple comparison of s leads to an incorrect inference. We should use CV </w:t>
+      </w:r>
+      <w:r>
+        <w:t xml:space="preserve">since we are comparing considerably </w:t>
+      </w:r>
+      <w:r>
+        <w:lastRenderedPageBreak/>
+        <w:t>different entities and the magnitude of the population mean of the respective measure should be kept in context.</w:t>
       </w:r>
     </w:p>
     <w:p>
@@ -940,16 +1662,31 @@
         <w:t xml:space="preserve">(15 pts) </w:t>
       </w:r>
       <w:r>
-        <w:t xml:space="preserve">Get data from  </w:t>
-      </w:r>
-      <w:hyperlink r:id="rId9" w:history="1">
-        <w:r>
-          <w:rPr>
-            <w:rStyle w:val="Hyperlink"/>
-          </w:rPr>
-          <w:t>http://lib.stat.cmu.edu/DASL/Datafiles/Singers.html</w:t>
-        </w:r>
-      </w:hyperlink>
+        <w:t xml:space="preserve">Get data </w:t>
+      </w:r>
+      <w:proofErr w:type="gramStart"/>
+      <w:r>
+        <w:t xml:space="preserve">from  </w:t>
+      </w:r>
+      <w:proofErr w:type="gramEnd"/>
+      <w:r>
+        <w:fldChar w:fldCharType="begin"/>
+      </w:r>
+      <w:r>
+        <w:instrText>HYPERLINK "http://lib.stat.cmu.edu/DASL/Datafiles/Singers.html"</w:instrText>
+      </w:r>
+      <w:r>
+        <w:fldChar w:fldCharType="separate"/>
+      </w:r>
+      <w:r>
+        <w:rPr>
+          <w:rStyle w:val="Hyperlink"/>
+        </w:rPr>
+        <w:t>http://lib.stat.cmu.edu/DASL/Datafiles/Singers.html</w:t>
+      </w:r>
+      <w:r>
+        <w:fldChar w:fldCharType="end"/>
+      </w:r>
     </w:p>
     <w:p>
       <w:pPr>
@@ -973,7 +1710,23 @@
           <w:rFonts w:eastAsia="PMingLiU"/>
           <w:lang w:eastAsia="zh-HK"/>
         </w:rPr>
-        <w:t xml:space="preserve">Use minitab to find the descriptive statistics for each type of singers. For each case, does the approximate value of s give a good estimate of s?  </w:t>
+        <w:t xml:space="preserve">Use </w:t>
+      </w:r>
+      <w:proofErr w:type="spellStart"/>
+      <w:r>
+        <w:rPr>
+          <w:rFonts w:eastAsia="PMingLiU"/>
+          <w:lang w:eastAsia="zh-HK"/>
+        </w:rPr>
+        <w:t>minitab</w:t>
+      </w:r>
+      <w:proofErr w:type="spellEnd"/>
+      <w:r>
+        <w:rPr>
+          <w:rFonts w:eastAsia="PMingLiU"/>
+          <w:lang w:eastAsia="zh-HK"/>
+        </w:rPr>
+        <w:t xml:space="preserve"> to find the descriptive statistics for each type of singers. For each case, does the approximate value of s give a good estimate of s?  </w:t>
       </w:r>
     </w:p>
     <w:p>
@@ -998,9 +1751,531 @@
           <w:rFonts w:eastAsia="PMingLiU"/>
           <w:lang w:eastAsia="zh-HK"/>
         </w:rPr>
+        <w:t xml:space="preserve">Use </w:t>
+      </w:r>
+      <w:proofErr w:type="spellStart"/>
+      <w:r>
+        <w:rPr>
+          <w:rFonts w:eastAsia="PMingLiU"/>
+          <w:lang w:eastAsia="zh-HK"/>
+        </w:rPr>
+        <w:t>minitab</w:t>
+      </w:r>
+      <w:proofErr w:type="spellEnd"/>
+      <w:r>
+        <w:rPr>
+          <w:rFonts w:eastAsia="PMingLiU"/>
+          <w:lang w:eastAsia="zh-HK"/>
+        </w:rPr>
+        <w:t xml:space="preserve"> to draw the </w:t>
+      </w:r>
+      <w:proofErr w:type="spellStart"/>
+      <w:r>
+        <w:rPr>
+          <w:rFonts w:eastAsia="PMingLiU"/>
+          <w:lang w:eastAsia="zh-HK"/>
+        </w:rPr>
+        <w:t>boxplots</w:t>
+      </w:r>
+      <w:proofErr w:type="spellEnd"/>
+      <w:r>
+        <w:rPr>
+          <w:rFonts w:eastAsia="PMingLiU"/>
+          <w:lang w:eastAsia="zh-HK"/>
+        </w:rPr>
+        <w:t xml:space="preserve"> for these cases side by side. Comment on the central tendency and the dispersion for the four types of singers.</w:t>
+      </w:r>
+    </w:p>
+    <w:p>
+      <w:pPr>
+        <w:pStyle w:val="PSUAnswer"/>
+        <w:numPr>
+          <w:ilvl w:val="0"/>
+          <w:numId w:val="12"/>
+        </w:numPr>
+      </w:pPr>
+      <w:r>
+        <w:t>The descriptive stats are:</w:t>
+      </w:r>
+    </w:p>
+    <w:p>
+      <w:pPr>
+        <w:autoSpaceDE w:val="0"/>
+        <w:autoSpaceDN w:val="0"/>
+        <w:adjustRightInd w:val="0"/>
+        <w:rPr>
+          <w:rFonts w:ascii="Courier New" w:eastAsiaTheme="minorHAnsi" w:hAnsi="Courier New" w:cs="Courier New"/>
+          <w:sz w:val="16"/>
+          <w:szCs w:val="18"/>
+          <w:lang w:eastAsia="en-US"/>
+        </w:rPr>
+      </w:pPr>
+      <w:r>
+        <w:rPr>
+          <w:rFonts w:ascii="Courier New" w:eastAsiaTheme="minorHAnsi" w:hAnsi="Courier New" w:cs="Courier New"/>
+          <w:sz w:val="16"/>
+          <w:szCs w:val="18"/>
+          <w:lang w:eastAsia="en-US"/>
+        </w:rPr>
+        <w:t xml:space="preserve">Variable   </w:t>
+      </w:r>
+      <w:proofErr w:type="gramStart"/>
+      <w:r>
+        <w:rPr>
+          <w:rFonts w:ascii="Courier New" w:eastAsiaTheme="minorHAnsi" w:hAnsi="Courier New" w:cs="Courier New"/>
+          <w:sz w:val="16"/>
+          <w:szCs w:val="18"/>
+          <w:lang w:eastAsia="en-US"/>
+        </w:rPr>
+        <w:t xml:space="preserve">N  </w:t>
+      </w:r>
+      <w:proofErr w:type="spellStart"/>
+      <w:r>
+        <w:rPr>
+          <w:rFonts w:ascii="Courier New" w:eastAsiaTheme="minorHAnsi" w:hAnsi="Courier New" w:cs="Courier New"/>
+          <w:sz w:val="16"/>
+          <w:szCs w:val="18"/>
+          <w:lang w:eastAsia="en-US"/>
+        </w:rPr>
+        <w:t>N</w:t>
+      </w:r>
+      <w:proofErr w:type="spellEnd"/>
+      <w:proofErr w:type="gramEnd"/>
+      <w:r>
+        <w:rPr>
+          <w:rFonts w:ascii="Courier New" w:eastAsiaTheme="minorHAnsi" w:hAnsi="Courier New" w:cs="Courier New"/>
+          <w:sz w:val="16"/>
+          <w:szCs w:val="18"/>
+          <w:lang w:eastAsia="en-US"/>
+        </w:rPr>
+        <w:t xml:space="preserve">*    Mean  SE Mean  </w:t>
+      </w:r>
+      <w:proofErr w:type="spellStart"/>
+      <w:r>
+        <w:rPr>
+          <w:rFonts w:ascii="Courier New" w:eastAsiaTheme="minorHAnsi" w:hAnsi="Courier New" w:cs="Courier New"/>
+          <w:sz w:val="16"/>
+          <w:szCs w:val="18"/>
+          <w:lang w:eastAsia="en-US"/>
+        </w:rPr>
+        <w:t>StDev</w:t>
+      </w:r>
+      <w:proofErr w:type="spellEnd"/>
+      <w:r>
+        <w:rPr>
+          <w:rFonts w:ascii="Courier New" w:eastAsiaTheme="minorHAnsi" w:hAnsi="Courier New" w:cs="Courier New"/>
+          <w:sz w:val="16"/>
+          <w:szCs w:val="18"/>
+          <w:lang w:eastAsia="en-US"/>
+        </w:rPr>
+        <w:t xml:space="preserve">  Minimum      Q1  Median      Q3  Maximum</w:t>
+      </w:r>
+    </w:p>
+    <w:p>
+      <w:pPr>
+        <w:autoSpaceDE w:val="0"/>
+        <w:autoSpaceDN w:val="0"/>
+        <w:adjustRightInd w:val="0"/>
+        <w:rPr>
+          <w:rFonts w:ascii="Courier New" w:eastAsiaTheme="minorHAnsi" w:hAnsi="Courier New" w:cs="Courier New"/>
+          <w:sz w:val="16"/>
+          <w:szCs w:val="18"/>
+          <w:lang w:eastAsia="en-US"/>
+        </w:rPr>
+      </w:pPr>
+      <w:r>
+        <w:rPr>
+          <w:rFonts w:ascii="Courier New" w:eastAsiaTheme="minorHAnsi" w:hAnsi="Courier New" w:cs="Courier New"/>
+          <w:sz w:val="16"/>
+          <w:szCs w:val="18"/>
+          <w:lang w:eastAsia="en-US"/>
+        </w:rPr>
+        <w:t xml:space="preserve">Soprano   36   </w:t>
+      </w:r>
+      <w:proofErr w:type="gramStart"/>
+      <w:r>
+        <w:rPr>
+          <w:rFonts w:ascii="Courier New" w:eastAsiaTheme="minorHAnsi" w:hAnsi="Courier New" w:cs="Courier New"/>
+          <w:sz w:val="16"/>
+          <w:szCs w:val="18"/>
+          <w:lang w:eastAsia="en-US"/>
+        </w:rPr>
+        <w:t>0  64.250</w:t>
+      </w:r>
+      <w:proofErr w:type="gramEnd"/>
+      <w:r>
+        <w:rPr>
+          <w:rFonts w:ascii="Courier New" w:eastAsiaTheme="minorHAnsi" w:hAnsi="Courier New" w:cs="Courier New"/>
+          <w:sz w:val="16"/>
+          <w:szCs w:val="18"/>
+          <w:lang w:eastAsia="en-US"/>
+        </w:rPr>
+        <w:t xml:space="preserve">    0.312  1.873   60.000  62.250  65.000  </w:t>
+      </w:r>
+      <w:proofErr w:type="spellStart"/>
+      <w:r>
+        <w:rPr>
+          <w:rFonts w:ascii="Courier New" w:eastAsiaTheme="minorHAnsi" w:hAnsi="Courier New" w:cs="Courier New"/>
+          <w:sz w:val="16"/>
+          <w:szCs w:val="18"/>
+          <w:lang w:eastAsia="en-US"/>
+        </w:rPr>
+        <w:t>65.000</w:t>
+      </w:r>
+      <w:proofErr w:type="spellEnd"/>
+      <w:r>
+        <w:rPr>
+          <w:rFonts w:ascii="Courier New" w:eastAsiaTheme="minorHAnsi" w:hAnsi="Courier New" w:cs="Courier New"/>
+          <w:sz w:val="16"/>
+          <w:szCs w:val="18"/>
+          <w:lang w:eastAsia="en-US"/>
+        </w:rPr>
+        <w:t xml:space="preserve">   68.000</w:t>
+      </w:r>
+    </w:p>
+    <w:p>
+      <w:pPr>
+        <w:autoSpaceDE w:val="0"/>
+        <w:autoSpaceDN w:val="0"/>
+        <w:adjustRightInd w:val="0"/>
+        <w:rPr>
+          <w:rFonts w:ascii="Courier New" w:eastAsiaTheme="minorHAnsi" w:hAnsi="Courier New" w:cs="Courier New"/>
+          <w:sz w:val="16"/>
+          <w:szCs w:val="18"/>
+          <w:lang w:eastAsia="en-US"/>
+        </w:rPr>
+      </w:pPr>
+      <w:r>
+        <w:rPr>
+          <w:rFonts w:ascii="Courier New" w:eastAsiaTheme="minorHAnsi" w:hAnsi="Courier New" w:cs="Courier New"/>
+          <w:sz w:val="16"/>
+          <w:szCs w:val="18"/>
+          <w:lang w:eastAsia="en-US"/>
+        </w:rPr>
+        <w:t xml:space="preserve">Alto      35   </w:t>
+      </w:r>
+      <w:proofErr w:type="gramStart"/>
+      <w:r>
+        <w:rPr>
+          <w:rFonts w:ascii="Courier New" w:eastAsiaTheme="minorHAnsi" w:hAnsi="Courier New" w:cs="Courier New"/>
+          <w:sz w:val="16"/>
+          <w:szCs w:val="18"/>
+          <w:lang w:eastAsia="en-US"/>
+        </w:rPr>
+        <w:t>0  64.886</w:t>
+      </w:r>
+      <w:proofErr w:type="gramEnd"/>
+      <w:r>
+        <w:rPr>
+          <w:rFonts w:ascii="Courier New" w:eastAsiaTheme="minorHAnsi" w:hAnsi="Courier New" w:cs="Courier New"/>
+          <w:sz w:val="16"/>
+          <w:szCs w:val="18"/>
+          <w:lang w:eastAsia="en-US"/>
+        </w:rPr>
+        <w:t xml:space="preserve">    0.472  2.795   60.000  63.000  65.000  67.000   72.000</w:t>
+      </w:r>
+    </w:p>
+    <w:p>
+      <w:pPr>
+        <w:autoSpaceDE w:val="0"/>
+        <w:autoSpaceDN w:val="0"/>
+        <w:adjustRightInd w:val="0"/>
+        <w:rPr>
+          <w:rFonts w:ascii="Courier New" w:eastAsiaTheme="minorHAnsi" w:hAnsi="Courier New" w:cs="Courier New"/>
+          <w:sz w:val="16"/>
+          <w:szCs w:val="18"/>
+          <w:lang w:eastAsia="en-US"/>
+        </w:rPr>
+      </w:pPr>
+      <w:r>
+        <w:rPr>
+          <w:rFonts w:ascii="Courier New" w:eastAsiaTheme="minorHAnsi" w:hAnsi="Courier New" w:cs="Courier New"/>
+          <w:sz w:val="16"/>
+          <w:szCs w:val="18"/>
+          <w:lang w:eastAsia="en-US"/>
+        </w:rPr>
+        <w:t xml:space="preserve">Tenor     20   </w:t>
+      </w:r>
+      <w:proofErr w:type="gramStart"/>
+      <w:r>
+        <w:rPr>
+          <w:rFonts w:ascii="Courier New" w:eastAsiaTheme="minorHAnsi" w:hAnsi="Courier New" w:cs="Courier New"/>
+          <w:sz w:val="16"/>
+          <w:szCs w:val="18"/>
+          <w:lang w:eastAsia="en-US"/>
+        </w:rPr>
+        <w:t>0  69.150</w:t>
+      </w:r>
+      <w:proofErr w:type="gramEnd"/>
+      <w:r>
+        <w:rPr>
+          <w:rFonts w:ascii="Courier New" w:eastAsiaTheme="minorHAnsi" w:hAnsi="Courier New" w:cs="Courier New"/>
+          <w:sz w:val="16"/>
+          <w:szCs w:val="18"/>
+          <w:lang w:eastAsia="en-US"/>
+        </w:rPr>
+        <w:t xml:space="preserve">    0.719  3.216   64.000  66.250  68.500  71.750   76.000</w:t>
+      </w:r>
+    </w:p>
+    <w:p>
+      <w:pPr>
+        <w:autoSpaceDE w:val="0"/>
+        <w:autoSpaceDN w:val="0"/>
+        <w:adjustRightInd w:val="0"/>
+        <w:rPr>
+          <w:rFonts w:ascii="Courier New" w:eastAsiaTheme="minorHAnsi" w:hAnsi="Courier New" w:cs="Courier New"/>
+          <w:sz w:val="16"/>
+          <w:szCs w:val="18"/>
+          <w:lang w:eastAsia="en-US"/>
+        </w:rPr>
+      </w:pPr>
+      <w:r>
+        <w:rPr>
+          <w:rFonts w:ascii="Courier New" w:eastAsiaTheme="minorHAnsi" w:hAnsi="Courier New" w:cs="Courier New"/>
+          <w:sz w:val="16"/>
+          <w:szCs w:val="18"/>
+          <w:lang w:eastAsia="en-US"/>
+        </w:rPr>
+        <w:t xml:space="preserve">Bass      39   </w:t>
+      </w:r>
+      <w:proofErr w:type="gramStart"/>
+      <w:r>
+        <w:rPr>
+          <w:rFonts w:ascii="Courier New" w:eastAsiaTheme="minorHAnsi" w:hAnsi="Courier New" w:cs="Courier New"/>
+          <w:sz w:val="16"/>
+          <w:szCs w:val="18"/>
+          <w:lang w:eastAsia="en-US"/>
+        </w:rPr>
+        <w:t>0  70.718</w:t>
+      </w:r>
+      <w:proofErr w:type="gramEnd"/>
+      <w:r>
+        <w:rPr>
+          <w:rFonts w:ascii="Courier New" w:eastAsiaTheme="minorHAnsi" w:hAnsi="Courier New" w:cs="Courier New"/>
+          <w:sz w:val="16"/>
+          <w:szCs w:val="18"/>
+          <w:lang w:eastAsia="en-US"/>
+        </w:rPr>
+        <w:t xml:space="preserve">    0.378  2.361   66.000  69.000  71.000  72.000   75.000</w:t>
+      </w:r>
+    </w:p>
+    <w:p>
+      <w:pPr>
+        <w:pStyle w:val="PSUAnswer"/>
+        <w:numPr>
+          <w:ilvl w:val="0"/>
+          <w:numId w:val="0"/>
+        </w:numPr>
+        <w:ind w:left="720" w:hanging="360"/>
+      </w:pPr>
+      <w:r>
+        <w:t xml:space="preserve">The calculation of approximate s </w:t>
+      </w:r>
+      <w:r>
+        <w:t>is below (attached spreadsheet)</w:t>
+      </w:r>
+    </w:p>
+    <w:p>
+      <w:pPr>
+        <w:pStyle w:val="PSUAnswer"/>
+        <w:numPr>
+          <w:ilvl w:val="0"/>
+          <w:numId w:val="0"/>
+        </w:numPr>
+        <w:ind w:left="720" w:hanging="360"/>
+      </w:pPr>
+      <w:r>
+        <w:rPr>
+          <w:noProof/>
+          <w:lang w:eastAsia="en-US"/>
+        </w:rPr>
+        <w:drawing>
+          <wp:inline distT="0" distB="0" distL="0" distR="0">
+            <wp:extent cx="3053715" cy="655320"/>
+            <wp:effectExtent l="19050" t="0" r="0" b="0"/>
+            <wp:docPr id="154" name="Picture 154"/>
+            <wp:cNvGraphicFramePr>
+              <a:graphicFrameLocks xmlns:a="http://schemas.openxmlformats.org/drawingml/2006/main" noChangeAspect="1"/>
+            </wp:cNvGraphicFramePr>
+            <a:graphic xmlns:a="http://schemas.openxmlformats.org/drawingml/2006/main">
+              <a:graphicData uri="http://schemas.openxmlformats.org/drawingml/2006/picture">
+                <pic:pic xmlns:pic="http://schemas.openxmlformats.org/drawingml/2006/picture">
+                  <pic:nvPicPr>
+                    <pic:cNvPr id="0" name="Picture 154"/>
+                    <pic:cNvPicPr>
+                      <a:picLocks noChangeAspect="1" noChangeArrowheads="1"/>
+                    </pic:cNvPicPr>
+                  </pic:nvPicPr>
+                  <pic:blipFill>
+                    <a:blip r:embed="rId14" cstate="print"/>
+                    <a:srcRect/>
+                    <a:stretch>
+                      <a:fillRect/>
+                    </a:stretch>
+                  </pic:blipFill>
+                  <pic:spPr bwMode="auto">
+                    <a:xfrm>
+                      <a:off x="0" y="0"/>
+                      <a:ext cx="3053715" cy="655320"/>
+                    </a:xfrm>
+                    <a:prstGeom prst="rect">
+                      <a:avLst/>
+                    </a:prstGeom>
+                    <a:noFill/>
+                    <a:ln w="9525">
+                      <a:noFill/>
+                      <a:miter lim="800000"/>
+                      <a:headEnd/>
+                      <a:tailEnd/>
+                    </a:ln>
+                  </pic:spPr>
+                </pic:pic>
+              </a:graphicData>
+            </a:graphic>
+          </wp:inline>
+        </w:drawing>
+      </w:r>
+    </w:p>
+    <w:p>
+      <w:pPr>
+        <w:pStyle w:val="PSUAnswer"/>
+        <w:numPr>
+          <w:ilvl w:val="0"/>
+          <w:numId w:val="0"/>
+        </w:numPr>
+        <w:ind w:left="720" w:hanging="360"/>
+      </w:pPr>
+      <w:r>
+        <w:t>The approximate s does provide a good estimate of s.</w:t>
+      </w:r>
+    </w:p>
+    <w:p>
+      <w:pPr>
+        <w:pStyle w:val="PSUAnswer"/>
+        <w:numPr>
+          <w:ilvl w:val="0"/>
+          <w:numId w:val="12"/>
+        </w:numPr>
+      </w:pPr>
+      <w:r>
+        <w:t xml:space="preserve">The </w:t>
+      </w:r>
+      <w:proofErr w:type="spellStart"/>
+      <w:r>
+        <w:t>boxplots</w:t>
+      </w:r>
+      <w:proofErr w:type="spellEnd"/>
+      <w:r>
+        <w:t xml:space="preserve"> are below:</w:t>
+      </w:r>
+    </w:p>
+    <w:p>
+      <w:pPr>
+        <w:pStyle w:val="PSUAnswer"/>
+        <w:numPr>
+          <w:ilvl w:val="0"/>
+          <w:numId w:val="0"/>
+        </w:numPr>
+        <w:ind w:left="720"/>
+      </w:pPr>
+      <w:r>
+        <w:rPr>
+          <w:noProof/>
+          <w:lang w:eastAsia="en-US"/>
+        </w:rPr>
+        <w:drawing>
+          <wp:inline distT="0" distB="0" distL="0" distR="0">
+            <wp:extent cx="4794490" cy="3196327"/>
+            <wp:effectExtent l="19050" t="0" r="6110" b="0"/>
+            <wp:docPr id="155" name="Picture 155"/>
+            <wp:cNvGraphicFramePr>
+              <a:graphicFrameLocks xmlns:a="http://schemas.openxmlformats.org/drawingml/2006/main" noChangeAspect="1"/>
+            </wp:cNvGraphicFramePr>
+            <a:graphic xmlns:a="http://schemas.openxmlformats.org/drawingml/2006/main">
+              <a:graphicData uri="http://schemas.openxmlformats.org/drawingml/2006/picture">
+                <pic:pic xmlns:pic="http://schemas.openxmlformats.org/drawingml/2006/picture">
+                  <pic:nvPicPr>
+                    <pic:cNvPr id="0" name="Picture 155"/>
+                    <pic:cNvPicPr>
+                      <a:picLocks noChangeAspect="1" noChangeArrowheads="1"/>
+                    </pic:cNvPicPr>
+                  </pic:nvPicPr>
+                  <pic:blipFill>
+                    <a:blip r:embed="rId15" cstate="print"/>
+                    <a:srcRect/>
+                    <a:stretch>
+                      <a:fillRect/>
+                    </a:stretch>
+                  </pic:blipFill>
+                  <pic:spPr bwMode="auto">
+                    <a:xfrm>
+                      <a:off x="0" y="0"/>
+                      <a:ext cx="4796061" cy="3197374"/>
+                    </a:xfrm>
+                    <a:prstGeom prst="rect">
+                      <a:avLst/>
+                    </a:prstGeom>
+                    <a:noFill/>
+                    <a:ln w="9525">
+                      <a:noFill/>
+                      <a:miter lim="800000"/>
+                      <a:headEnd/>
+                      <a:tailEnd/>
+                    </a:ln>
+                  </pic:spPr>
+                </pic:pic>
+              </a:graphicData>
+            </a:graphic>
+          </wp:inline>
+        </w:drawing>
+      </w:r>
+    </w:p>
+    <w:p>
+      <w:pPr>
+        <w:pStyle w:val="PSUAnswer"/>
+        <w:numPr>
+          <w:ilvl w:val="0"/>
+          <w:numId w:val="13"/>
+        </w:numPr>
+      </w:pPr>
+      <w:r>
         <w:lastRenderedPageBreak/>
-        <w:t>Use minitab to draw the boxplots for these cases side by side. Comment on the central tendency and the dispersion for the four types of singers.</w:t>
-      </w:r>
+        <w:t>The central tendency of Soprano and Alto is at the same level with the median of both at 65. This is less than the median of Tenor (68.5) which is again less than the median of Bass (71)</w:t>
+      </w:r>
+    </w:p>
+    <w:p>
+      <w:pPr>
+        <w:pStyle w:val="PSUAnswer"/>
+        <w:numPr>
+          <w:ilvl w:val="0"/>
+          <w:numId w:val="13"/>
+        </w:numPr>
+      </w:pPr>
+      <w:r>
+        <w:t>The median and Q3 of Soprano’s is overlapping indicating that the entire third quartile is made of a single value (65) that is also its median. The Alto has similar density in Q1 and Q3. The Tenor have higher density of data in Q1 (median closer to Q1) while the Bass have a higher density in Q3 (median closer to Q3).</w:t>
+      </w:r>
+    </w:p>
+    <w:p>
+      <w:pPr>
+        <w:pStyle w:val="PSUAnswer"/>
+        <w:numPr>
+          <w:ilvl w:val="0"/>
+          <w:numId w:val="13"/>
+        </w:numPr>
+      </w:pPr>
+      <w:r>
+        <w:t>Alto and Tenor are slightly right skewed.</w:t>
+      </w:r>
+    </w:p>
+    <w:p>
+      <w:pPr>
+        <w:pStyle w:val="PSUAnswer"/>
+        <w:numPr>
+          <w:ilvl w:val="0"/>
+          <w:numId w:val="0"/>
+        </w:numPr>
+        <w:ind w:left="720" w:hanging="360"/>
+      </w:pPr>
     </w:p>
     <w:p>
       <w:pPr>
@@ -1013,7 +2288,7 @@
           <w:lang w:eastAsia="en-US"/>
         </w:rPr>
         <w:drawing>
-          <wp:inline distT="0" distB="0" distL="0" distR="0" wp14:anchorId="0A658A95" wp14:editId="74822D59">
+          <wp:inline distT="0" distB="0" distL="0" distR="0">
             <wp:extent cx="477520" cy="477520"/>
             <wp:effectExtent l="0" t="0" r="0" b="0"/>
             <wp:docPr id="1" name="Picture 1" descr="index"/>
@@ -1030,10 +2305,10 @@
                     </pic:cNvPicPr>
                   </pic:nvPicPr>
                   <pic:blipFill>
-                    <a:blip r:embed="rId10">
+                    <a:blip r:embed="rId16" cstate="print">
                       <a:extLst>
                         <a:ext uri="{28A0092B-C50C-407E-A947-70E740481C1C}">
-                          <a14:useLocalDpi xmlns:a14="http://schemas.microsoft.com/office/drawing/2010/main" val="0"/>
+                          <a14:useLocalDpi xmlns="" xmlns:wpc="http://schemas.microsoft.com/office/word/2010/wordprocessingCanvas" xmlns:mc="http://schemas.openxmlformats.org/markup-compatibility/2006" xmlns:o="urn:schemas-microsoft-com:office:office" xmlns:v="urn:schemas-microsoft-com:vml" xmlns:wp14="http://schemas.microsoft.com/office/word/2010/wordprocessingDrawing" xmlns:w10="urn:schemas-microsoft-com:office:word" xmlns:w="http://schemas.openxmlformats.org/wordprocessingml/2006/main" xmlns:w14="http://schemas.microsoft.com/office/word/2010/wordml" xmlns:w15="http://schemas.microsoft.com/office/word/2012/wordml" xmlns:wpg="http://schemas.microsoft.com/office/word/2010/wordprocessingGroup" xmlns:wpi="http://schemas.microsoft.com/office/word/2010/wordprocessingInk" xmlns:wps="http://schemas.microsoft.com/office/word/2010/wordprocessingShape" xmlns:a14="http://schemas.microsoft.com/office/drawing/2010/main" val="0"/>
                         </a:ext>
                       </a:extLst>
                     </a:blip>
@@ -1061,23 +2336,12 @@
           </wp:inline>
         </w:drawing>
       </w:r>
-      <w:smartTag w:uri="urn:schemas-microsoft-com:office:smarttags" w:element="City">
-        <w:smartTag w:uri="urn:schemas-microsoft-com:office:smarttags" w:element="place">
-          <w:r>
-            <w:rPr>
-              <w:b/>
-              <w:bCs/>
-            </w:rPr>
-            <w:t>Reading</w:t>
-          </w:r>
-        </w:smartTag>
-      </w:smartTag>
       <w:r>
         <w:rPr>
           <w:b/>
           <w:bCs/>
         </w:rPr>
-        <w:t>:</w:t>
+        <w:t>Reading:</w:t>
       </w:r>
       <w:r>
         <w:t xml:space="preserve"> </w:t>
@@ -1135,7 +2399,7 @@
           <w:insideV w:val="single" w:sz="4" w:space="0" w:color="auto"/>
         </w:tblBorders>
         <w:tblLayout w:type="fixed"/>
-        <w:tblLook w:val="0000" w:firstRow="0" w:lastRow="0" w:firstColumn="0" w:lastColumn="0" w:noHBand="0" w:noVBand="0"/>
+        <w:tblLook w:val="0000"/>
       </w:tblPr>
       <w:tblGrid>
         <w:gridCol w:w="3600"/>
@@ -1289,8 +2553,13 @@
       <w:pPr>
         <w:pStyle w:val="NormalWeb"/>
       </w:pPr>
-      <w:r>
-        <w:t xml:space="preserve">c.  Describe the data for the two machines.  </w:t>
+      <w:proofErr w:type="gramStart"/>
+      <w:r>
+        <w:t>c.  Describe</w:t>
+      </w:r>
+      <w:proofErr w:type="gramEnd"/>
+      <w:r>
+        <w:t xml:space="preserve"> the data for the two machines.  </w:t>
       </w:r>
     </w:p>
     <w:p>
@@ -1312,7 +2581,23 @@
         <w:pStyle w:val="NormalWeb"/>
       </w:pPr>
       <w:r>
-        <w:t>a. Enter the data into two columns called “New machine” and  “Old machine”. Using minitab&gt;Stat&gt;Basic Statistics&gt;Display Descriptive Statistics, one can get the following output:</w:t>
+        <w:t xml:space="preserve">a. Enter the data into two columns called “New machine” </w:t>
+      </w:r>
+      <w:proofErr w:type="gramStart"/>
+      <w:r>
+        <w:t>and  “</w:t>
+      </w:r>
+      <w:proofErr w:type="gramEnd"/>
+      <w:r>
+        <w:t xml:space="preserve">Old machine”. Using </w:t>
+      </w:r>
+      <w:proofErr w:type="spellStart"/>
+      <w:r>
+        <w:t>minitab</w:t>
+      </w:r>
+      <w:proofErr w:type="spellEnd"/>
+      <w:r>
+        <w:t>&gt;Stat&gt;Basic Statistics&gt;Display Descriptive Statistics, one can get the following output:</w:t>
       </w:r>
     </w:p>
     <w:p>
@@ -1370,7 +2655,53 @@
           <w:sz w:val="18"/>
           <w:szCs w:val="18"/>
         </w:rPr>
-        <w:t>Variable      N  N*    Mean  SE Mean  StDev  Minimum      Q1  Median      Q3</w:t>
+        <w:t xml:space="preserve">Variable      </w:t>
+      </w:r>
+      <w:proofErr w:type="gramStart"/>
+      <w:r>
+        <w:rPr>
+          <w:rFonts w:ascii="Courier New" w:hAnsi="Courier New" w:cs="Courier New"/>
+          <w:sz w:val="18"/>
+          <w:szCs w:val="18"/>
+        </w:rPr>
+        <w:t xml:space="preserve">N  </w:t>
+      </w:r>
+      <w:proofErr w:type="spellStart"/>
+      <w:r>
+        <w:rPr>
+          <w:rFonts w:ascii="Courier New" w:hAnsi="Courier New" w:cs="Courier New"/>
+          <w:sz w:val="18"/>
+          <w:szCs w:val="18"/>
+        </w:rPr>
+        <w:t>N</w:t>
+      </w:r>
+      <w:proofErr w:type="spellEnd"/>
+      <w:proofErr w:type="gramEnd"/>
+      <w:r>
+        <w:rPr>
+          <w:rFonts w:ascii="Courier New" w:hAnsi="Courier New" w:cs="Courier New"/>
+          <w:sz w:val="18"/>
+          <w:szCs w:val="18"/>
+        </w:rPr>
+        <w:t xml:space="preserve">*    Mean  SE Mean  </w:t>
+      </w:r>
+      <w:proofErr w:type="spellStart"/>
+      <w:r>
+        <w:rPr>
+          <w:rFonts w:ascii="Courier New" w:hAnsi="Courier New" w:cs="Courier New"/>
+          <w:sz w:val="18"/>
+          <w:szCs w:val="18"/>
+        </w:rPr>
+        <w:t>StDev</w:t>
+      </w:r>
+      <w:proofErr w:type="spellEnd"/>
+      <w:r>
+        <w:rPr>
+          <w:rFonts w:ascii="Courier New" w:hAnsi="Courier New" w:cs="Courier New"/>
+          <w:sz w:val="18"/>
+          <w:szCs w:val="18"/>
+        </w:rPr>
+        <w:t xml:space="preserve">  Minimum      Q1  Median      Q3</w:t>
       </w:r>
     </w:p>
     <w:p>
@@ -1390,7 +2721,25 @@
           <w:sz w:val="18"/>
           <w:szCs w:val="18"/>
         </w:rPr>
-        <w:t>New machine  10   0  42.140    0.216  0.683   41.000  41.675  42.200  42.725</w:t>
+        <w:t xml:space="preserve">New </w:t>
+      </w:r>
+      <w:proofErr w:type="gramStart"/>
+      <w:r>
+        <w:rPr>
+          <w:rFonts w:ascii="Courier New" w:hAnsi="Courier New" w:cs="Courier New"/>
+          <w:sz w:val="18"/>
+          <w:szCs w:val="18"/>
+        </w:rPr>
+        <w:t>machine  10</w:t>
+      </w:r>
+      <w:proofErr w:type="gramEnd"/>
+      <w:r>
+        <w:rPr>
+          <w:rFonts w:ascii="Courier New" w:hAnsi="Courier New" w:cs="Courier New"/>
+          <w:sz w:val="18"/>
+          <w:szCs w:val="18"/>
+        </w:rPr>
+        <w:t xml:space="preserve">   0  42.140    0.216  0.683   41.000  41.675  42.200  42.725</w:t>
       </w:r>
     </w:p>
     <w:p>
@@ -1410,7 +2759,25 @@
           <w:sz w:val="18"/>
           <w:szCs w:val="18"/>
         </w:rPr>
-        <w:t>Old machine  10   0  43.230    0.237  0.750   41.700  42.650  43.400  43.850</w:t>
+        <w:t xml:space="preserve">Old </w:t>
+      </w:r>
+      <w:proofErr w:type="gramStart"/>
+      <w:r>
+        <w:rPr>
+          <w:rFonts w:ascii="Courier New" w:hAnsi="Courier New" w:cs="Courier New"/>
+          <w:sz w:val="18"/>
+          <w:szCs w:val="18"/>
+        </w:rPr>
+        <w:t>machine  10</w:t>
+      </w:r>
+      <w:proofErr w:type="gramEnd"/>
+      <w:r>
+        <w:rPr>
+          <w:rFonts w:ascii="Courier New" w:hAnsi="Courier New" w:cs="Courier New"/>
+          <w:sz w:val="18"/>
+          <w:szCs w:val="18"/>
+        </w:rPr>
+        <w:t xml:space="preserve">   0  43.230    0.237  0.750   41.700  42.650  43.400  43.850</w:t>
       </w:r>
     </w:p>
     <w:p>
@@ -1522,7 +2889,15 @@
         <w:pStyle w:val="NormalWeb"/>
       </w:pPr>
       <w:r>
-        <w:t xml:space="preserve">b. One good graph to plot the new and old machine data is a dotplot, which shows the complete data set from which one can get some idea about the central location and the dispersion.   </w:t>
+        <w:t xml:space="preserve">b. One good graph to plot the new and old machine data is a </w:t>
+      </w:r>
+      <w:proofErr w:type="spellStart"/>
+      <w:r>
+        <w:t>dotplot</w:t>
+      </w:r>
+      <w:proofErr w:type="spellEnd"/>
+      <w:r>
+        <w:t xml:space="preserve">, which shows the complete data set from which one can get some idea about the central location and the dispersion.   </w:t>
       </w:r>
     </w:p>
     <w:p>
@@ -1551,9 +2926,9 @@
             <o:lock v:ext="edit" aspectratio="t"/>
           </v:shapetype>
           <v:shape id="_x0000_i1025" type="#_x0000_t75" style="width:324pt;height:3in" o:ole="">
-            <v:imagedata r:id="rId11" o:title=""/>
+            <v:imagedata r:id="rId17" o:title=""/>
           </v:shape>
-          <o:OLEObject Type="Embed" ProgID="MtbGraph.Document.15" ShapeID="_x0000_i1025" DrawAspect="Content" ObjectID="_1494612956" r:id="rId12"/>
+          <o:OLEObject Type="Embed" ProgID="MtbGraph.Document.15" ShapeID="_x0000_i1025" DrawAspect="Content" ObjectID="_1494942609" r:id="rId18"/>
         </w:object>
       </w:r>
       <w:r>
@@ -1594,7 +2969,11 @@
         <w:t>th</w:t>
       </w:r>
       <w:r>
-        <w:t xml:space="preserve"> edition ( </w:t>
+        <w:t xml:space="preserve"> edition </w:t>
+      </w:r>
+      <w:proofErr w:type="gramStart"/>
+      <w:r>
+        <w:t xml:space="preserve">( </w:t>
       </w:r>
       <w:r>
         <w:rPr>
@@ -1602,7 +2981,16 @@
           <w:iCs/>
           <w:color w:val="800000"/>
         </w:rPr>
-        <w:t>problem 3.59 of 5</w:t>
+        <w:t>problem</w:t>
+      </w:r>
+      <w:proofErr w:type="gramEnd"/>
+      <w:r>
+        <w:rPr>
+          <w:i/>
+          <w:iCs/>
+          <w:color w:val="800000"/>
+        </w:rPr>
+        <w:t xml:space="preserve"> 3.59 of 5</w:t>
       </w:r>
       <w:r>
         <w:rPr>
@@ -1656,7 +3044,15 @@
         <w:pStyle w:val="NormalWeb"/>
       </w:pPr>
       <w:r>
-        <w:t xml:space="preserve"> a. Enter the data into a column called time and use minitab&gt;Stat&gt;Basic Statistics&gt;Display Descriptive Statistics, one can get the following output:</w:t>
+        <w:t xml:space="preserve"> a. Enter the data into a column called time and use </w:t>
+      </w:r>
+      <w:proofErr w:type="spellStart"/>
+      <w:r>
+        <w:t>minitab</w:t>
+      </w:r>
+      <w:proofErr w:type="spellEnd"/>
+      <w:r>
+        <w:t>&gt;Stat&gt;Basic Statistics&gt;Display Descriptive Statistics, one can get the following output:</w:t>
       </w:r>
     </w:p>
     <w:p>
@@ -1678,7 +3074,58 @@
           <w:szCs w:val="18"/>
           <w:lang w:eastAsia="en-US"/>
         </w:rPr>
-        <w:t>Variable   N  N*   Mean  SE Mean  StDev  Minimum    Q1  Median     Q3  Maximum</w:t>
+        <w:t xml:space="preserve">Variable   </w:t>
+      </w:r>
+      <w:proofErr w:type="gramStart"/>
+      <w:r>
+        <w:rPr>
+          <w:rFonts w:ascii="Courier New" w:eastAsia="Times New Roman" w:hAnsi="Courier New" w:cs="Courier New"/>
+          <w:sz w:val="18"/>
+          <w:szCs w:val="18"/>
+          <w:lang w:eastAsia="en-US"/>
+        </w:rPr>
+        <w:t xml:space="preserve">N  </w:t>
+      </w:r>
+      <w:proofErr w:type="spellStart"/>
+      <w:r>
+        <w:rPr>
+          <w:rFonts w:ascii="Courier New" w:eastAsia="Times New Roman" w:hAnsi="Courier New" w:cs="Courier New"/>
+          <w:sz w:val="18"/>
+          <w:szCs w:val="18"/>
+          <w:lang w:eastAsia="en-US"/>
+        </w:rPr>
+        <w:t>N</w:t>
+      </w:r>
+      <w:proofErr w:type="spellEnd"/>
+      <w:proofErr w:type="gramEnd"/>
+      <w:r>
+        <w:rPr>
+          <w:rFonts w:ascii="Courier New" w:eastAsia="Times New Roman" w:hAnsi="Courier New" w:cs="Courier New"/>
+          <w:sz w:val="18"/>
+          <w:szCs w:val="18"/>
+          <w:lang w:eastAsia="en-US"/>
+        </w:rPr>
+        <w:t xml:space="preserve">*   Mean  SE Mean  </w:t>
+      </w:r>
+      <w:proofErr w:type="spellStart"/>
+      <w:r>
+        <w:rPr>
+          <w:rFonts w:ascii="Courier New" w:eastAsia="Times New Roman" w:hAnsi="Courier New" w:cs="Courier New"/>
+          <w:sz w:val="18"/>
+          <w:szCs w:val="18"/>
+          <w:lang w:eastAsia="en-US"/>
+        </w:rPr>
+        <w:t>StDev</w:t>
+      </w:r>
+      <w:proofErr w:type="spellEnd"/>
+      <w:r>
+        <w:rPr>
+          <w:rFonts w:ascii="Courier New" w:eastAsia="Times New Roman" w:hAnsi="Courier New" w:cs="Courier New"/>
+          <w:sz w:val="18"/>
+          <w:szCs w:val="18"/>
+          <w:lang w:eastAsia="en-US"/>
+        </w:rPr>
+        <w:t xml:space="preserve">  Minimum    Q1  Median     Q3  Maximum</w:t>
       </w:r>
     </w:p>
     <w:p>
@@ -1693,14 +3140,25 @@
           <w:lang w:eastAsia="en-US"/>
         </w:rPr>
       </w:pPr>
-      <w:r>
-        <w:rPr>
-          <w:rFonts w:ascii="Courier New" w:eastAsia="Times New Roman" w:hAnsi="Courier New" w:cs="Courier New"/>
-          <w:sz w:val="18"/>
-          <w:szCs w:val="18"/>
-          <w:lang w:eastAsia="en-US"/>
-        </w:rPr>
-        <w:t>time      50   0  15.96     1.20   8.50     4.00  9.00   15.00  22.25    34.00</w:t>
+      <w:proofErr w:type="gramStart"/>
+      <w:r>
+        <w:rPr>
+          <w:rFonts w:ascii="Courier New" w:eastAsia="Times New Roman" w:hAnsi="Courier New" w:cs="Courier New"/>
+          <w:sz w:val="18"/>
+          <w:szCs w:val="18"/>
+          <w:lang w:eastAsia="en-US"/>
+        </w:rPr>
+        <w:t>time</w:t>
+      </w:r>
+      <w:proofErr w:type="gramEnd"/>
+      <w:r>
+        <w:rPr>
+          <w:rFonts w:ascii="Courier New" w:eastAsia="Times New Roman" w:hAnsi="Courier New" w:cs="Courier New"/>
+          <w:sz w:val="18"/>
+          <w:szCs w:val="18"/>
+          <w:lang w:eastAsia="en-US"/>
+        </w:rPr>
+        <w:t xml:space="preserve">      50   0  15.96     1.20   8.50     4.00  9.00   15.00  22.25    34.00</w:t>
       </w:r>
     </w:p>
     <w:p>
@@ -1718,7 +3176,15 @@
         <w:ind w:firstLine="780"/>
       </w:pPr>
       <w:r>
-        <w:t>To find the mode, one can get the stem-and-leaf diagram and find what value appears most often. According to the following stem-and-leaf diagram, 5 appears five times and is the mode.</w:t>
+        <w:t xml:space="preserve">To find the mode, one can get the stem-and-leaf diagram and find what value appears most often. According to the following stem-and-leaf diagram, 5 </w:t>
+      </w:r>
+      <w:proofErr w:type="gramStart"/>
+      <w:r>
+        <w:t>appears</w:t>
+      </w:r>
+      <w:proofErr w:type="gramEnd"/>
+      <w:r>
+        <w:t xml:space="preserve"> five times and is the mode.</w:t>
       </w:r>
     </w:p>
     <w:p>
@@ -1781,7 +3247,27 @@
           <w:szCs w:val="18"/>
           <w:lang w:eastAsia="en-US"/>
         </w:rPr>
-        <w:t>Stem-and-leaf of time  N  = 50</w:t>
+        <w:t xml:space="preserve">Stem-and-leaf of </w:t>
+      </w:r>
+      <w:proofErr w:type="gramStart"/>
+      <w:r>
+        <w:rPr>
+          <w:rFonts w:ascii="Courier New" w:eastAsia="Times New Roman" w:hAnsi="Courier New" w:cs="Courier New"/>
+          <w:sz w:val="18"/>
+          <w:szCs w:val="18"/>
+          <w:lang w:eastAsia="en-US"/>
+        </w:rPr>
+        <w:t>time  N</w:t>
+      </w:r>
+      <w:proofErr w:type="gramEnd"/>
+      <w:r>
+        <w:rPr>
+          <w:rFonts w:ascii="Courier New" w:eastAsia="Times New Roman" w:hAnsi="Courier New" w:cs="Courier New"/>
+          <w:sz w:val="18"/>
+          <w:szCs w:val="18"/>
+          <w:lang w:eastAsia="en-US"/>
+        </w:rPr>
+        <w:t xml:space="preserve">  = 50</w:t>
       </w:r>
     </w:p>
     <w:p>
@@ -1838,8 +3324,19 @@
           <w:szCs w:val="18"/>
           <w:lang w:eastAsia="en-US"/>
         </w:rPr>
-        <w:t xml:space="preserve"> 7   0  4455555</w:t>
-      </w:r>
+        <w:t xml:space="preserve"> 7   </w:t>
+      </w:r>
+      <w:proofErr w:type="gramStart"/>
+      <w:r>
+        <w:rPr>
+          <w:rFonts w:ascii="Courier New" w:eastAsia="Times New Roman" w:hAnsi="Courier New" w:cs="Courier New"/>
+          <w:sz w:val="18"/>
+          <w:szCs w:val="18"/>
+          <w:lang w:eastAsia="en-US"/>
+        </w:rPr>
+        <w:t>0  4455555</w:t>
+      </w:r>
+      <w:proofErr w:type="gramEnd"/>
     </w:p>
     <w:p>
       <w:pPr>
@@ -1860,7 +3357,27 @@
           <w:szCs w:val="18"/>
           <w:lang w:eastAsia="en-US"/>
         </w:rPr>
-        <w:t xml:space="preserve"> 10  0  667</w:t>
+        <w:t xml:space="preserve"> </w:t>
+      </w:r>
+      <w:proofErr w:type="gramStart"/>
+      <w:r>
+        <w:rPr>
+          <w:rFonts w:ascii="Courier New" w:eastAsia="Times New Roman" w:hAnsi="Courier New" w:cs="Courier New"/>
+          <w:sz w:val="18"/>
+          <w:szCs w:val="18"/>
+          <w:lang w:eastAsia="en-US"/>
+        </w:rPr>
+        <w:t>10  0</w:t>
+      </w:r>
+      <w:proofErr w:type="gramEnd"/>
+      <w:r>
+        <w:rPr>
+          <w:rFonts w:ascii="Courier New" w:eastAsia="Times New Roman" w:hAnsi="Courier New" w:cs="Courier New"/>
+          <w:sz w:val="18"/>
+          <w:szCs w:val="18"/>
+          <w:lang w:eastAsia="en-US"/>
+        </w:rPr>
+        <w:t xml:space="preserve">  667</w:t>
       </w:r>
     </w:p>
     <w:p>
@@ -1882,7 +3399,27 @@
           <w:szCs w:val="18"/>
           <w:lang w:eastAsia="en-US"/>
         </w:rPr>
-        <w:t xml:space="preserve"> 14  0  8999</w:t>
+        <w:t xml:space="preserve"> </w:t>
+      </w:r>
+      <w:proofErr w:type="gramStart"/>
+      <w:r>
+        <w:rPr>
+          <w:rFonts w:ascii="Courier New" w:eastAsia="Times New Roman" w:hAnsi="Courier New" w:cs="Courier New"/>
+          <w:sz w:val="18"/>
+          <w:szCs w:val="18"/>
+          <w:lang w:eastAsia="en-US"/>
+        </w:rPr>
+        <w:t>14  0</w:t>
+      </w:r>
+      <w:proofErr w:type="gramEnd"/>
+      <w:r>
+        <w:rPr>
+          <w:rFonts w:ascii="Courier New" w:eastAsia="Times New Roman" w:hAnsi="Courier New" w:cs="Courier New"/>
+          <w:sz w:val="18"/>
+          <w:szCs w:val="18"/>
+          <w:lang w:eastAsia="en-US"/>
+        </w:rPr>
+        <w:t xml:space="preserve">  8999</w:t>
       </w:r>
     </w:p>
     <w:p>
@@ -1904,7 +3441,27 @@
           <w:szCs w:val="18"/>
           <w:lang w:eastAsia="en-US"/>
         </w:rPr>
-        <w:t xml:space="preserve"> 17  1  011</w:t>
+        <w:t xml:space="preserve"> </w:t>
+      </w:r>
+      <w:proofErr w:type="gramStart"/>
+      <w:r>
+        <w:rPr>
+          <w:rFonts w:ascii="Courier New" w:eastAsia="Times New Roman" w:hAnsi="Courier New" w:cs="Courier New"/>
+          <w:sz w:val="18"/>
+          <w:szCs w:val="18"/>
+          <w:lang w:eastAsia="en-US"/>
+        </w:rPr>
+        <w:t>17  1</w:t>
+      </w:r>
+      <w:proofErr w:type="gramEnd"/>
+      <w:r>
+        <w:rPr>
+          <w:rFonts w:ascii="Courier New" w:eastAsia="Times New Roman" w:hAnsi="Courier New" w:cs="Courier New"/>
+          <w:sz w:val="18"/>
+          <w:szCs w:val="18"/>
+          <w:lang w:eastAsia="en-US"/>
+        </w:rPr>
+        <w:t xml:space="preserve">  011</w:t>
       </w:r>
     </w:p>
     <w:p>
@@ -1926,7 +3483,27 @@
           <w:szCs w:val="18"/>
           <w:lang w:eastAsia="en-US"/>
         </w:rPr>
-        <w:t xml:space="preserve"> 21  1  2223</w:t>
+        <w:t xml:space="preserve"> </w:t>
+      </w:r>
+      <w:proofErr w:type="gramStart"/>
+      <w:r>
+        <w:rPr>
+          <w:rFonts w:ascii="Courier New" w:eastAsia="Times New Roman" w:hAnsi="Courier New" w:cs="Courier New"/>
+          <w:sz w:val="18"/>
+          <w:szCs w:val="18"/>
+          <w:lang w:eastAsia="en-US"/>
+        </w:rPr>
+        <w:t>21  1</w:t>
+      </w:r>
+      <w:proofErr w:type="gramEnd"/>
+      <w:r>
+        <w:rPr>
+          <w:rFonts w:ascii="Courier New" w:eastAsia="Times New Roman" w:hAnsi="Courier New" w:cs="Courier New"/>
+          <w:sz w:val="18"/>
+          <w:szCs w:val="18"/>
+          <w:lang w:eastAsia="en-US"/>
+        </w:rPr>
+        <w:t xml:space="preserve">  2223</w:t>
       </w:r>
     </w:p>
     <w:p>
@@ -1948,8 +3525,19 @@
           <w:szCs w:val="18"/>
           <w:lang w:eastAsia="en-US"/>
         </w:rPr>
-        <w:t>(5)  1  44555</w:t>
-      </w:r>
+        <w:t xml:space="preserve">(5)  </w:t>
+      </w:r>
+      <w:proofErr w:type="gramStart"/>
+      <w:r>
+        <w:rPr>
+          <w:rFonts w:ascii="Courier New" w:eastAsia="Times New Roman" w:hAnsi="Courier New" w:cs="Courier New"/>
+          <w:sz w:val="18"/>
+          <w:szCs w:val="18"/>
+          <w:lang w:eastAsia="en-US"/>
+        </w:rPr>
+        <w:t>1  44555</w:t>
+      </w:r>
+      <w:proofErr w:type="gramEnd"/>
     </w:p>
     <w:p>
       <w:pPr>
@@ -1970,7 +3558,27 @@
           <w:szCs w:val="18"/>
           <w:lang w:eastAsia="en-US"/>
         </w:rPr>
-        <w:t xml:space="preserve"> 24  1  666777</w:t>
+        <w:t xml:space="preserve"> </w:t>
+      </w:r>
+      <w:proofErr w:type="gramStart"/>
+      <w:r>
+        <w:rPr>
+          <w:rFonts w:ascii="Courier New" w:eastAsia="Times New Roman" w:hAnsi="Courier New" w:cs="Courier New"/>
+          <w:sz w:val="18"/>
+          <w:szCs w:val="18"/>
+          <w:lang w:eastAsia="en-US"/>
+        </w:rPr>
+        <w:t>24  1</w:t>
+      </w:r>
+      <w:proofErr w:type="gramEnd"/>
+      <w:r>
+        <w:rPr>
+          <w:rFonts w:ascii="Courier New" w:eastAsia="Times New Roman" w:hAnsi="Courier New" w:cs="Courier New"/>
+          <w:sz w:val="18"/>
+          <w:szCs w:val="18"/>
+          <w:lang w:eastAsia="en-US"/>
+        </w:rPr>
+        <w:t xml:space="preserve">  666777</w:t>
       </w:r>
     </w:p>
     <w:p>
@@ -1992,7 +3600,27 @@
           <w:szCs w:val="18"/>
           <w:lang w:eastAsia="en-US"/>
         </w:rPr>
-        <w:t xml:space="preserve"> 18  1  89</w:t>
+        <w:t xml:space="preserve"> </w:t>
+      </w:r>
+      <w:proofErr w:type="gramStart"/>
+      <w:r>
+        <w:rPr>
+          <w:rFonts w:ascii="Courier New" w:eastAsia="Times New Roman" w:hAnsi="Courier New" w:cs="Courier New"/>
+          <w:sz w:val="18"/>
+          <w:szCs w:val="18"/>
+          <w:lang w:eastAsia="en-US"/>
+        </w:rPr>
+        <w:t>18  1</w:t>
+      </w:r>
+      <w:proofErr w:type="gramEnd"/>
+      <w:r>
+        <w:rPr>
+          <w:rFonts w:ascii="Courier New" w:eastAsia="Times New Roman" w:hAnsi="Courier New" w:cs="Courier New"/>
+          <w:sz w:val="18"/>
+          <w:szCs w:val="18"/>
+          <w:lang w:eastAsia="en-US"/>
+        </w:rPr>
+        <w:t xml:space="preserve">  89</w:t>
       </w:r>
     </w:p>
     <w:p>
@@ -2014,7 +3642,27 @@
           <w:szCs w:val="18"/>
           <w:lang w:eastAsia="en-US"/>
         </w:rPr>
-        <w:t xml:space="preserve"> 16  2  111</w:t>
+        <w:t xml:space="preserve"> </w:t>
+      </w:r>
+      <w:proofErr w:type="gramStart"/>
+      <w:r>
+        <w:rPr>
+          <w:rFonts w:ascii="Courier New" w:eastAsia="Times New Roman" w:hAnsi="Courier New" w:cs="Courier New"/>
+          <w:sz w:val="18"/>
+          <w:szCs w:val="18"/>
+          <w:lang w:eastAsia="en-US"/>
+        </w:rPr>
+        <w:t>16  2</w:t>
+      </w:r>
+      <w:proofErr w:type="gramEnd"/>
+      <w:r>
+        <w:rPr>
+          <w:rFonts w:ascii="Courier New" w:eastAsia="Times New Roman" w:hAnsi="Courier New" w:cs="Courier New"/>
+          <w:sz w:val="18"/>
+          <w:szCs w:val="18"/>
+          <w:lang w:eastAsia="en-US"/>
+        </w:rPr>
+        <w:t xml:space="preserve">  111</w:t>
       </w:r>
     </w:p>
     <w:p>
@@ -2036,7 +3684,27 @@
           <w:szCs w:val="18"/>
           <w:lang w:eastAsia="en-US"/>
         </w:rPr>
-        <w:t xml:space="preserve"> 13  2  23</w:t>
+        <w:t xml:space="preserve"> </w:t>
+      </w:r>
+      <w:proofErr w:type="gramStart"/>
+      <w:r>
+        <w:rPr>
+          <w:rFonts w:ascii="Courier New" w:eastAsia="Times New Roman" w:hAnsi="Courier New" w:cs="Courier New"/>
+          <w:sz w:val="18"/>
+          <w:szCs w:val="18"/>
+          <w:lang w:eastAsia="en-US"/>
+        </w:rPr>
+        <w:t>13  2</w:t>
+      </w:r>
+      <w:proofErr w:type="gramEnd"/>
+      <w:r>
+        <w:rPr>
+          <w:rFonts w:ascii="Courier New" w:eastAsia="Times New Roman" w:hAnsi="Courier New" w:cs="Courier New"/>
+          <w:sz w:val="18"/>
+          <w:szCs w:val="18"/>
+          <w:lang w:eastAsia="en-US"/>
+        </w:rPr>
+        <w:t xml:space="preserve">  23</w:t>
       </w:r>
     </w:p>
     <w:p>
@@ -2058,7 +3726,27 @@
           <w:szCs w:val="18"/>
           <w:lang w:eastAsia="en-US"/>
         </w:rPr>
-        <w:t xml:space="preserve"> 11  2  555</w:t>
+        <w:t xml:space="preserve"> </w:t>
+      </w:r>
+      <w:proofErr w:type="gramStart"/>
+      <w:r>
+        <w:rPr>
+          <w:rFonts w:ascii="Courier New" w:eastAsia="Times New Roman" w:hAnsi="Courier New" w:cs="Courier New"/>
+          <w:sz w:val="18"/>
+          <w:szCs w:val="18"/>
+          <w:lang w:eastAsia="en-US"/>
+        </w:rPr>
+        <w:t>11  2</w:t>
+      </w:r>
+      <w:proofErr w:type="gramEnd"/>
+      <w:r>
+        <w:rPr>
+          <w:rFonts w:ascii="Courier New" w:eastAsia="Times New Roman" w:hAnsi="Courier New" w:cs="Courier New"/>
+          <w:sz w:val="18"/>
+          <w:szCs w:val="18"/>
+          <w:lang w:eastAsia="en-US"/>
+        </w:rPr>
+        <w:t xml:space="preserve">  555</w:t>
       </w:r>
     </w:p>
     <w:p>
@@ -2080,8 +3768,19 @@
           <w:szCs w:val="18"/>
           <w:lang w:eastAsia="en-US"/>
         </w:rPr>
-        <w:t xml:space="preserve"> 8   2  677</w:t>
-      </w:r>
+        <w:t xml:space="preserve"> 8   </w:t>
+      </w:r>
+      <w:proofErr w:type="gramStart"/>
+      <w:r>
+        <w:rPr>
+          <w:rFonts w:ascii="Courier New" w:eastAsia="Times New Roman" w:hAnsi="Courier New" w:cs="Courier New"/>
+          <w:sz w:val="18"/>
+          <w:szCs w:val="18"/>
+          <w:lang w:eastAsia="en-US"/>
+        </w:rPr>
+        <w:t>2  677</w:t>
+      </w:r>
+      <w:proofErr w:type="gramEnd"/>
     </w:p>
     <w:p>
       <w:pPr>
@@ -2102,8 +3801,19 @@
           <w:szCs w:val="18"/>
           <w:lang w:eastAsia="en-US"/>
         </w:rPr>
-        <w:t xml:space="preserve"> 5   2  99</w:t>
-      </w:r>
+        <w:t xml:space="preserve"> 5   </w:t>
+      </w:r>
+      <w:proofErr w:type="gramStart"/>
+      <w:r>
+        <w:rPr>
+          <w:rFonts w:ascii="Courier New" w:eastAsia="Times New Roman" w:hAnsi="Courier New" w:cs="Courier New"/>
+          <w:sz w:val="18"/>
+          <w:szCs w:val="18"/>
+          <w:lang w:eastAsia="en-US"/>
+        </w:rPr>
+        <w:t>2  99</w:t>
+      </w:r>
+      <w:proofErr w:type="gramEnd"/>
     </w:p>
     <w:p>
       <w:pPr>
@@ -2124,8 +3834,19 @@
           <w:szCs w:val="18"/>
           <w:lang w:eastAsia="en-US"/>
         </w:rPr>
-        <w:t xml:space="preserve"> 3   3</w:t>
-      </w:r>
+        <w:t xml:space="preserve"> 3   </w:t>
+      </w:r>
+      <w:proofErr w:type="spellStart"/>
+      <w:r>
+        <w:rPr>
+          <w:rFonts w:ascii="Courier New" w:eastAsia="Times New Roman" w:hAnsi="Courier New" w:cs="Courier New"/>
+          <w:sz w:val="18"/>
+          <w:szCs w:val="18"/>
+          <w:lang w:eastAsia="en-US"/>
+        </w:rPr>
+        <w:t>3</w:t>
+      </w:r>
+      <w:proofErr w:type="spellEnd"/>
     </w:p>
     <w:p>
       <w:pPr>
@@ -2146,8 +3867,30 @@
           <w:szCs w:val="18"/>
           <w:lang w:eastAsia="en-US"/>
         </w:rPr>
-        <w:t xml:space="preserve"> 3   3  33</w:t>
-      </w:r>
+        <w:t xml:space="preserve"> 3   </w:t>
+      </w:r>
+      <w:proofErr w:type="spellStart"/>
+      <w:proofErr w:type="gramStart"/>
+      <w:r>
+        <w:rPr>
+          <w:rFonts w:ascii="Courier New" w:eastAsia="Times New Roman" w:hAnsi="Courier New" w:cs="Courier New"/>
+          <w:sz w:val="18"/>
+          <w:szCs w:val="18"/>
+          <w:lang w:eastAsia="en-US"/>
+        </w:rPr>
+        <w:t>3</w:t>
+      </w:r>
+      <w:proofErr w:type="spellEnd"/>
+      <w:r>
+        <w:rPr>
+          <w:rFonts w:ascii="Courier New" w:eastAsia="Times New Roman" w:hAnsi="Courier New" w:cs="Courier New"/>
+          <w:sz w:val="18"/>
+          <w:szCs w:val="18"/>
+          <w:lang w:eastAsia="en-US"/>
+        </w:rPr>
+        <w:t xml:space="preserve">  33</w:t>
+      </w:r>
+      <w:proofErr w:type="gramEnd"/>
     </w:p>
     <w:p>
       <w:pPr>
@@ -2168,17 +3911,33 @@
           <w:szCs w:val="18"/>
           <w:lang w:eastAsia="en-US"/>
         </w:rPr>
-        <w:t xml:space="preserve"> 1   3  4</w:t>
-      </w:r>
+        <w:t xml:space="preserve"> 1   </w:t>
+      </w:r>
+      <w:proofErr w:type="gramStart"/>
+      <w:r>
+        <w:rPr>
+          <w:rFonts w:ascii="Courier New" w:eastAsia="Times New Roman" w:hAnsi="Courier New" w:cs="Courier New"/>
+          <w:sz w:val="18"/>
+          <w:szCs w:val="18"/>
+          <w:lang w:eastAsia="en-US"/>
+        </w:rPr>
+        <w:t>3  4</w:t>
+      </w:r>
+      <w:proofErr w:type="gramEnd"/>
     </w:p>
     <w:p>
       <w:pPr>
         <w:pStyle w:val="NormalWeb"/>
         <w:ind w:left="360"/>
       </w:pPr>
+      <w:proofErr w:type="gramStart"/>
       <w:r>
         <w:lastRenderedPageBreak/>
-        <w:t>b.  To guess the value of s, that is to find the approximate value of s by range/4 which is (maximum – minimum)/4= (34-4)/4 =7.5</w:t>
+        <w:t>b.  To</w:t>
+      </w:r>
+      <w:proofErr w:type="gramEnd"/>
+      <w:r>
+        <w:t xml:space="preserve"> guess the value of s, that is to find the approximate value of s by range/4 which is (maximum – minimum)/4= (34-4)/4 =7.5</w:t>
       </w:r>
     </w:p>
     <w:p>
@@ -2186,8 +3945,29 @@
         <w:pStyle w:val="NormalWeb"/>
         <w:ind w:left="360"/>
       </w:pPr>
-      <w:r>
-        <w:t xml:space="preserve">c.  Compute s.  Minitab has computed s for us and give that as st.dev. in the output.  s= st.dev. = 8.5 </w:t>
+      <w:proofErr w:type="gramStart"/>
+      <w:r>
+        <w:t>c.  Compute</w:t>
+      </w:r>
+      <w:proofErr w:type="gramEnd"/>
+      <w:r>
+        <w:t xml:space="preserve"> s.  </w:t>
+      </w:r>
+      <w:proofErr w:type="gramStart"/>
+      <w:r>
+        <w:t>Minitab has computed s for us and give</w:t>
+      </w:r>
+      <w:proofErr w:type="gramEnd"/>
+      <w:r>
+        <w:t xml:space="preserve"> that as st.dev. </w:t>
+      </w:r>
+      <w:proofErr w:type="gramStart"/>
+      <w:r>
+        <w:t>in</w:t>
+      </w:r>
+      <w:proofErr w:type="gramEnd"/>
+      <w:r>
+        <w:t xml:space="preserve"> the output.  s= st.dev. = 8.5 </w:t>
       </w:r>
     </w:p>
     <w:p>
@@ -2195,8 +3975,21 @@
         <w:pStyle w:val="NormalWeb"/>
         <w:ind w:left="360"/>
       </w:pPr>
-      <w:r>
-        <w:t xml:space="preserve">d.  No. To explain the reason, it will be useful to draw a boxplot of the data: </w:t>
+      <w:proofErr w:type="gramStart"/>
+      <w:r>
+        <w:t>d.  No</w:t>
+      </w:r>
+      <w:proofErr w:type="gramEnd"/>
+      <w:r>
+        <w:t xml:space="preserve">. To explain the reason, it will be useful to draw a </w:t>
+      </w:r>
+      <w:proofErr w:type="spellStart"/>
+      <w:r>
+        <w:t>boxplot</w:t>
+      </w:r>
+      <w:proofErr w:type="spellEnd"/>
+      <w:r>
+        <w:t xml:space="preserve"> of the data: </w:t>
       </w:r>
     </w:p>
     <w:p>
@@ -2209,7 +4002,7 @@
           <w:lang w:eastAsia="en-US"/>
         </w:rPr>
         <w:drawing>
-          <wp:inline distT="0" distB="0" distL="0" distR="0" wp14:anchorId="4112AA84" wp14:editId="0424551C">
+          <wp:inline distT="0" distB="0" distL="0" distR="0">
             <wp:extent cx="2606040" cy="1732280"/>
             <wp:effectExtent l="0" t="0" r="3810" b="1270"/>
             <wp:docPr id="3" name="Picture 3"/>
@@ -2226,10 +4019,10 @@
                     </pic:cNvPicPr>
                   </pic:nvPicPr>
                   <pic:blipFill>
-                    <a:blip r:embed="rId13">
+                    <a:blip r:embed="rId19" cstate="print">
                       <a:extLst>
                         <a:ext uri="{28A0092B-C50C-407E-A947-70E740481C1C}">
-                          <a14:useLocalDpi xmlns:a14="http://schemas.microsoft.com/office/drawing/2010/main" val="0"/>
+                          <a14:useLocalDpi xmlns="" xmlns:wpc="http://schemas.microsoft.com/office/word/2010/wordprocessingCanvas" xmlns:mc="http://schemas.openxmlformats.org/markup-compatibility/2006" xmlns:o="urn:schemas-microsoft-com:office:office" xmlns:v="urn:schemas-microsoft-com:vml" xmlns:wp14="http://schemas.microsoft.com/office/word/2010/wordprocessingDrawing" xmlns:w10="urn:schemas-microsoft-com:office:word" xmlns:w="http://schemas.openxmlformats.org/wordprocessingml/2006/main" xmlns:w14="http://schemas.microsoft.com/office/word/2010/wordml" xmlns:w15="http://schemas.microsoft.com/office/word/2012/wordml" xmlns:wpg="http://schemas.microsoft.com/office/word/2010/wordprocessingGroup" xmlns:wpi="http://schemas.microsoft.com/office/word/2010/wordprocessingInk" xmlns:wps="http://schemas.microsoft.com/office/word/2010/wordprocessingShape" xmlns:a14="http://schemas.microsoft.com/office/drawing/2010/main" val="0"/>
                         </a:ext>
                       </a:extLst>
                     </a:blip>
@@ -2266,17 +4059,24 @@
         <w:pStyle w:val="NormalWeb"/>
         <w:ind w:left="720"/>
       </w:pPr>
+      <w:proofErr w:type="gramStart"/>
       <w:r>
         <w:t>Note that the median is closer to the first quartile than to the third quartile and the upper whisker is longer than the lower whisker, the distribution is right skewed and not symmetric.</w:t>
       </w:r>
+      <w:proofErr w:type="gramEnd"/>
     </w:p>
     <w:p>
       <w:pPr>
         <w:pStyle w:val="NormalWeb"/>
         <w:ind w:left="360"/>
       </w:pPr>
-      <w:r>
-        <w:t xml:space="preserve">e.  Construct the intervals and check whether the empirical rule applies to this data set. </w:t>
+      <w:proofErr w:type="gramStart"/>
+      <w:r>
+        <w:t>e.  Construct</w:t>
+      </w:r>
+      <w:proofErr w:type="gramEnd"/>
+      <w:r>
+        <w:t xml:space="preserve"> the intervals and check whether the empirical rule applies to this data set. </w:t>
       </w:r>
     </w:p>
     <w:p>
@@ -2335,7 +4135,7 @@
           <w:insideH w:val="single" w:sz="4" w:space="0" w:color="auto"/>
           <w:insideV w:val="single" w:sz="4" w:space="0" w:color="auto"/>
         </w:tblBorders>
-        <w:tblLook w:val="0000" w:firstRow="0" w:lastRow="0" w:firstColumn="0" w:lastColumn="0" w:noHBand="0" w:noVBand="0"/>
+        <w:tblLook w:val="0000"/>
       </w:tblPr>
       <w:tblGrid>
         <w:gridCol w:w="2520"/>
@@ -2417,10 +4217,10 @@
                 <w:position w:val="-10"/>
               </w:rPr>
               <w:object w:dxaOrig="560" w:dyaOrig="300">
-                <v:shape id="_x0000_i1026" type="#_x0000_t75" style="width:28.55pt;height:14.95pt" o:ole="">
-                  <v:imagedata r:id="rId14" o:title=""/>
+                <v:shape id="_x0000_i1026" type="#_x0000_t75" style="width:28.5pt;height:15pt" o:ole="">
+                  <v:imagedata r:id="rId20" o:title=""/>
                 </v:shape>
-                <o:OLEObject Type="Embed" ProgID="Equation.3" ShapeID="_x0000_i1026" DrawAspect="Content" ObjectID="_1494612957" r:id="rId15"/>
+                <o:OLEObject Type="Embed" ProgID="Equation.3" ShapeID="_x0000_i1026" DrawAspect="Content" ObjectID="_1494942610" r:id="rId21"/>
               </w:object>
             </w:r>
             <w:r>
@@ -2485,10 +4285,10 @@
                 <w:position w:val="-10"/>
               </w:rPr>
               <w:object w:dxaOrig="680" w:dyaOrig="320">
-                <v:shape id="_x0000_i1027" type="#_x0000_t75" style="width:33.95pt;height:16.3pt" o:ole="">
-                  <v:imagedata r:id="rId16" o:title=""/>
+                <v:shape id="_x0000_i1027" type="#_x0000_t75" style="width:34.5pt;height:15.75pt" o:ole="">
+                  <v:imagedata r:id="rId22" o:title=""/>
                 </v:shape>
-                <o:OLEObject Type="Embed" ProgID="Equation.3" ShapeID="_x0000_i1027" DrawAspect="Content" ObjectID="_1494612958" r:id="rId17"/>
+                <o:OLEObject Type="Embed" ProgID="Equation.3" ShapeID="_x0000_i1027" DrawAspect="Content" ObjectID="_1494942611" r:id="rId23"/>
               </w:object>
             </w:r>
             <w:r>
@@ -2557,10 +4357,10 @@
                 <w:position w:val="-10"/>
               </w:rPr>
               <w:object w:dxaOrig="660" w:dyaOrig="320">
-                <v:shape id="_x0000_i1028" type="#_x0000_t75" style="width:33.3pt;height:16.3pt" o:ole="">
-                  <v:imagedata r:id="rId18" o:title=""/>
+                <v:shape id="_x0000_i1028" type="#_x0000_t75" style="width:33.75pt;height:15.75pt" o:ole="">
+                  <v:imagedata r:id="rId24" o:title=""/>
                 </v:shape>
-                <o:OLEObject Type="Embed" ProgID="Equation.3" ShapeID="_x0000_i1028" DrawAspect="Content" ObjectID="_1494612959" r:id="rId19"/>
+                <o:OLEObject Type="Embed" ProgID="Equation.3" ShapeID="_x0000_i1028" DrawAspect="Content" ObjectID="_1494942612" r:id="rId25"/>
               </w:object>
             </w:r>
             <w:r>
@@ -2659,8 +4459,8 @@
 </file>
 
 <file path=word/numbering.xml><?xml version="1.0" encoding="utf-8"?>
-<w:numbering xmlns:wpc="http://schemas.microsoft.com/office/word/2010/wordprocessingCanvas" xmlns:mc="http://schemas.openxmlformats.org/markup-compatibility/2006" xmlns:o="urn:schemas-microsoft-com:office:office" xmlns:r="http://schemas.openxmlformats.org/officeDocument/2006/relationships" xmlns:m="http://schemas.openxmlformats.org/officeDocument/2006/math" xmlns:v="urn:schemas-microsoft-com:vml" xmlns:wp14="http://schemas.microsoft.com/office/word/2010/wordprocessingDrawing" xmlns:wp="http://schemas.openxmlformats.org/drawingml/2006/wordprocessingDrawing" xmlns:w10="urn:schemas-microsoft-com:office:word" xmlns:w="http://schemas.openxmlformats.org/wordprocessingml/2006/main" xmlns:w14="http://schemas.microsoft.com/office/word/2010/wordml" xmlns:w15="http://schemas.microsoft.com/office/word/2012/wordml" xmlns:wpg="http://schemas.microsoft.com/office/word/2010/wordprocessingGroup" xmlns:wpi="http://schemas.microsoft.com/office/word/2010/wordprocessingInk" xmlns:wne="http://schemas.microsoft.com/office/word/2006/wordml" xmlns:wps="http://schemas.microsoft.com/office/word/2010/wordprocessingShape" mc:Ignorable="w14 w15 wp14">
-  <w:abstractNum w:abstractNumId="0" w15:restartNumberingAfterBreak="0">
+<w:numbering xmlns:ve="http://schemas.openxmlformats.org/markup-compatibility/2006" xmlns:o="urn:schemas-microsoft-com:office:office" xmlns:r="http://schemas.openxmlformats.org/officeDocument/2006/relationships" xmlns:m="http://schemas.openxmlformats.org/officeDocument/2006/math" xmlns:v="urn:schemas-microsoft-com:vml" xmlns:wp="http://schemas.openxmlformats.org/drawingml/2006/wordprocessingDrawing" xmlns:w10="urn:schemas-microsoft-com:office:word" xmlns:w="http://schemas.openxmlformats.org/wordprocessingml/2006/main" xmlns:wne="http://schemas.microsoft.com/office/word/2006/wordml">
+  <w:abstractNum w:abstractNumId="0">
     <w:nsid w:val="09401943"/>
     <w:multiLevelType w:val="hybridMultilevel"/>
     <w:tmpl w:val="F2344E50"/>
@@ -2776,7 +4576,7 @@
       </w:pPr>
     </w:lvl>
   </w:abstractNum>
-  <w:abstractNum w:abstractNumId="1" w15:restartNumberingAfterBreak="0">
+  <w:abstractNum w:abstractNumId="1">
     <w:nsid w:val="33A87F66"/>
     <w:multiLevelType w:val="multilevel"/>
     <w:tmpl w:val="6AA840F8"/>
@@ -2925,7 +4725,120 @@
       </w:rPr>
     </w:lvl>
   </w:abstractNum>
-  <w:abstractNum w:abstractNumId="2" w15:restartNumberingAfterBreak="0">
+  <w:abstractNum w:abstractNumId="2">
+    <w:nsid w:val="4F91315A"/>
+    <w:multiLevelType w:val="hybridMultilevel"/>
+    <w:tmpl w:val="0322AF78"/>
+    <w:lvl w:ilvl="0" w:tplc="04090001">
+      <w:start w:val="1"/>
+      <w:numFmt w:val="bullet"/>
+      <w:lvlText w:val=""/>
+      <w:lvlJc w:val="left"/>
+      <w:pPr>
+        <w:ind w:left="1440" w:hanging="360"/>
+      </w:pPr>
+      <w:rPr>
+        <w:rFonts w:ascii="Symbol" w:hAnsi="Symbol" w:hint="default"/>
+      </w:rPr>
+    </w:lvl>
+    <w:lvl w:ilvl="1" w:tplc="04090003" w:tentative="1">
+      <w:start w:val="1"/>
+      <w:numFmt w:val="bullet"/>
+      <w:lvlText w:val="o"/>
+      <w:lvlJc w:val="left"/>
+      <w:pPr>
+        <w:ind w:left="2160" w:hanging="360"/>
+      </w:pPr>
+      <w:rPr>
+        <w:rFonts w:ascii="Courier New" w:hAnsi="Courier New" w:cs="Courier New" w:hint="default"/>
+      </w:rPr>
+    </w:lvl>
+    <w:lvl w:ilvl="2" w:tplc="04090005" w:tentative="1">
+      <w:start w:val="1"/>
+      <w:numFmt w:val="bullet"/>
+      <w:lvlText w:val=""/>
+      <w:lvlJc w:val="left"/>
+      <w:pPr>
+        <w:ind w:left="2880" w:hanging="360"/>
+      </w:pPr>
+      <w:rPr>
+        <w:rFonts w:ascii="Wingdings" w:hAnsi="Wingdings" w:hint="default"/>
+      </w:rPr>
+    </w:lvl>
+    <w:lvl w:ilvl="3" w:tplc="04090001" w:tentative="1">
+      <w:start w:val="1"/>
+      <w:numFmt w:val="bullet"/>
+      <w:lvlText w:val=""/>
+      <w:lvlJc w:val="left"/>
+      <w:pPr>
+        <w:ind w:left="3600" w:hanging="360"/>
+      </w:pPr>
+      <w:rPr>
+        <w:rFonts w:ascii="Symbol" w:hAnsi="Symbol" w:hint="default"/>
+      </w:rPr>
+    </w:lvl>
+    <w:lvl w:ilvl="4" w:tplc="04090003" w:tentative="1">
+      <w:start w:val="1"/>
+      <w:numFmt w:val="bullet"/>
+      <w:lvlText w:val="o"/>
+      <w:lvlJc w:val="left"/>
+      <w:pPr>
+        <w:ind w:left="4320" w:hanging="360"/>
+      </w:pPr>
+      <w:rPr>
+        <w:rFonts w:ascii="Courier New" w:hAnsi="Courier New" w:cs="Courier New" w:hint="default"/>
+      </w:rPr>
+    </w:lvl>
+    <w:lvl w:ilvl="5" w:tplc="04090005" w:tentative="1">
+      <w:start w:val="1"/>
+      <w:numFmt w:val="bullet"/>
+      <w:lvlText w:val=""/>
+      <w:lvlJc w:val="left"/>
+      <w:pPr>
+        <w:ind w:left="5040" w:hanging="360"/>
+      </w:pPr>
+      <w:rPr>
+        <w:rFonts w:ascii="Wingdings" w:hAnsi="Wingdings" w:hint="default"/>
+      </w:rPr>
+    </w:lvl>
+    <w:lvl w:ilvl="6" w:tplc="04090001" w:tentative="1">
+      <w:start w:val="1"/>
+      <w:numFmt w:val="bullet"/>
+      <w:lvlText w:val=""/>
+      <w:lvlJc w:val="left"/>
+      <w:pPr>
+        <w:ind w:left="5760" w:hanging="360"/>
+      </w:pPr>
+      <w:rPr>
+        <w:rFonts w:ascii="Symbol" w:hAnsi="Symbol" w:hint="default"/>
+      </w:rPr>
+    </w:lvl>
+    <w:lvl w:ilvl="7" w:tplc="04090003" w:tentative="1">
+      <w:start w:val="1"/>
+      <w:numFmt w:val="bullet"/>
+      <w:lvlText w:val="o"/>
+      <w:lvlJc w:val="left"/>
+      <w:pPr>
+        <w:ind w:left="6480" w:hanging="360"/>
+      </w:pPr>
+      <w:rPr>
+        <w:rFonts w:ascii="Courier New" w:hAnsi="Courier New" w:cs="Courier New" w:hint="default"/>
+      </w:rPr>
+    </w:lvl>
+    <w:lvl w:ilvl="8" w:tplc="04090005" w:tentative="1">
+      <w:start w:val="1"/>
+      <w:numFmt w:val="bullet"/>
+      <w:lvlText w:val=""/>
+      <w:lvlJc w:val="left"/>
+      <w:pPr>
+        <w:ind w:left="7200" w:hanging="360"/>
+      </w:pPr>
+      <w:rPr>
+        <w:rFonts w:ascii="Wingdings" w:hAnsi="Wingdings" w:hint="default"/>
+      </w:rPr>
+    </w:lvl>
+  </w:abstractNum>
+  <w:abstractNum w:abstractNumId="3">
     <w:nsid w:val="526E11C9"/>
     <w:multiLevelType w:val="hybridMultilevel"/>
     <w:tmpl w:val="D688D548"/>
@@ -3011,7 +4924,7 @@
       </w:pPr>
     </w:lvl>
   </w:abstractNum>
-  <w:abstractNum w:abstractNumId="3" w15:restartNumberingAfterBreak="0">
+  <w:abstractNum w:abstractNumId="4">
     <w:nsid w:val="52920447"/>
     <w:multiLevelType w:val="hybridMultilevel"/>
     <w:tmpl w:val="7AAEC97A"/>
@@ -3130,7 +5043,7 @@
       </w:pPr>
     </w:lvl>
   </w:abstractNum>
-  <w:abstractNum w:abstractNumId="4" w15:restartNumberingAfterBreak="0">
+  <w:abstractNum w:abstractNumId="5">
     <w:nsid w:val="559F064E"/>
     <w:multiLevelType w:val="hybridMultilevel"/>
     <w:tmpl w:val="8BDABEDC"/>
@@ -3216,7 +5129,7 @@
       </w:pPr>
     </w:lvl>
   </w:abstractNum>
-  <w:abstractNum w:abstractNumId="5" w15:restartNumberingAfterBreak="0">
+  <w:abstractNum w:abstractNumId="6">
     <w:nsid w:val="5D8C203B"/>
     <w:multiLevelType w:val="hybridMultilevel"/>
     <w:tmpl w:val="7B04E550"/>
@@ -3310,37 +5223,58 @@
     <w:abstractNumId w:val="0"/>
   </w:num>
   <w:num w:numId="3">
+    <w:abstractNumId w:val="4"/>
+  </w:num>
+  <w:num w:numId="4">
     <w:abstractNumId w:val="3"/>
   </w:num>
-  <w:num w:numId="4">
-    <w:abstractNumId w:val="2"/>
-  </w:num>
   <w:num w:numId="5">
-    <w:abstractNumId w:val="2"/>
+    <w:abstractNumId w:val="3"/>
   </w:num>
   <w:num w:numId="6">
-    <w:abstractNumId w:val="4"/>
+    <w:abstractNumId w:val="5"/>
   </w:num>
   <w:num w:numId="7">
-    <w:abstractNumId w:val="4"/>
+    <w:abstractNumId w:val="5"/>
     <w:lvlOverride w:ilvl="0">
       <w:startOverride w:val="1"/>
     </w:lvlOverride>
   </w:num>
   <w:num w:numId="8">
-    <w:abstractNumId w:val="5"/>
+    <w:abstractNumId w:val="6"/>
   </w:num>
   <w:num w:numId="9">
-    <w:abstractNumId w:val="5"/>
+    <w:abstractNumId w:val="6"/>
     <w:lvlOverride w:ilvl="0">
       <w:startOverride w:val="1"/>
     </w:lvlOverride>
+  </w:num>
+  <w:num w:numId="10">
+    <w:abstractNumId w:val="6"/>
+    <w:lvlOverride w:ilvl="0">
+      <w:startOverride w:val="1"/>
+    </w:lvlOverride>
+  </w:num>
+  <w:num w:numId="11">
+    <w:abstractNumId w:val="6"/>
+    <w:lvlOverride w:ilvl="0">
+      <w:startOverride w:val="1"/>
+    </w:lvlOverride>
+  </w:num>
+  <w:num w:numId="12">
+    <w:abstractNumId w:val="6"/>
+    <w:lvlOverride w:ilvl="0">
+      <w:startOverride w:val="1"/>
+    </w:lvlOverride>
+  </w:num>
+  <w:num w:numId="13">
+    <w:abstractNumId w:val="2"/>
   </w:num>
 </w:numbering>
 </file>
 
 <file path=word/styles.xml><?xml version="1.0" encoding="utf-8"?>
-<w:styles xmlns:mc="http://schemas.openxmlformats.org/markup-compatibility/2006" xmlns:r="http://schemas.openxmlformats.org/officeDocument/2006/relationships" xmlns:w="http://schemas.openxmlformats.org/wordprocessingml/2006/main" xmlns:w14="http://schemas.microsoft.com/office/word/2010/wordml" xmlns:w15="http://schemas.microsoft.com/office/word/2012/wordml" mc:Ignorable="w14 w15">
+<w:styles xmlns:r="http://schemas.openxmlformats.org/officeDocument/2006/relationships" xmlns:w="http://schemas.openxmlformats.org/wordprocessingml/2006/main">
   <w:docDefaults>
     <w:rPrDefault>
       <w:rPr>
@@ -3356,378 +5290,147 @@
       </w:pPr>
     </w:pPrDefault>
   </w:docDefaults>
-  <w:latentStyles w:defLockedState="0" w:defUIPriority="99" w:defSemiHidden="0" w:defUnhideWhenUsed="0" w:defQFormat="0" w:count="371">
-    <w:lsdException w:name="Normal" w:uiPriority="0" w:qFormat="1"/>
-    <w:lsdException w:name="heading 1" w:uiPriority="9" w:qFormat="1"/>
-    <w:lsdException w:name="heading 2" w:semiHidden="1" w:uiPriority="0" w:unhideWhenUsed="1" w:qFormat="1"/>
-    <w:lsdException w:name="heading 3" w:semiHidden="1" w:uiPriority="9" w:unhideWhenUsed="1" w:qFormat="1"/>
-    <w:lsdException w:name="heading 4" w:semiHidden="1" w:uiPriority="9" w:unhideWhenUsed="1" w:qFormat="1"/>
-    <w:lsdException w:name="heading 5" w:semiHidden="1" w:uiPriority="9" w:unhideWhenUsed="1" w:qFormat="1"/>
-    <w:lsdException w:name="heading 6" w:semiHidden="1" w:uiPriority="9" w:unhideWhenUsed="1" w:qFormat="1"/>
-    <w:lsdException w:name="heading 7" w:semiHidden="1" w:uiPriority="9" w:unhideWhenUsed="1" w:qFormat="1"/>
-    <w:lsdException w:name="heading 8" w:semiHidden="1" w:uiPriority="9" w:unhideWhenUsed="1" w:qFormat="1"/>
-    <w:lsdException w:name="heading 9" w:semiHidden="1" w:uiPriority="9" w:unhideWhenUsed="1" w:qFormat="1"/>
-    <w:lsdException w:name="index 1" w:semiHidden="1" w:unhideWhenUsed="1"/>
-    <w:lsdException w:name="index 2" w:semiHidden="1" w:unhideWhenUsed="1"/>
-    <w:lsdException w:name="index 3" w:semiHidden="1" w:unhideWhenUsed="1"/>
-    <w:lsdException w:name="index 4" w:semiHidden="1" w:unhideWhenUsed="1"/>
-    <w:lsdException w:name="index 5" w:semiHidden="1" w:unhideWhenUsed="1"/>
-    <w:lsdException w:name="index 6" w:semiHidden="1" w:unhideWhenUsed="1"/>
-    <w:lsdException w:name="index 7" w:semiHidden="1" w:unhideWhenUsed="1"/>
-    <w:lsdException w:name="index 8" w:semiHidden="1" w:unhideWhenUsed="1"/>
-    <w:lsdException w:name="index 9" w:semiHidden="1" w:unhideWhenUsed="1"/>
-    <w:lsdException w:name="toc 1" w:semiHidden="1" w:uiPriority="39" w:unhideWhenUsed="1"/>
-    <w:lsdException w:name="toc 2" w:semiHidden="1" w:uiPriority="39" w:unhideWhenUsed="1"/>
-    <w:lsdException w:name="toc 3" w:semiHidden="1" w:uiPriority="39" w:unhideWhenUsed="1"/>
-    <w:lsdException w:name="toc 4" w:semiHidden="1" w:uiPriority="39" w:unhideWhenUsed="1"/>
-    <w:lsdException w:name="toc 5" w:semiHidden="1" w:uiPriority="39" w:unhideWhenUsed="1"/>
-    <w:lsdException w:name="toc 6" w:semiHidden="1" w:uiPriority="39" w:unhideWhenUsed="1"/>
-    <w:lsdException w:name="toc 7" w:semiHidden="1" w:uiPriority="39" w:unhideWhenUsed="1"/>
-    <w:lsdException w:name="toc 8" w:semiHidden="1" w:uiPriority="39" w:unhideWhenUsed="1"/>
-    <w:lsdException w:name="toc 9" w:semiHidden="1" w:uiPriority="39" w:unhideWhenUsed="1"/>
-    <w:lsdException w:name="Normal Indent" w:semiHidden="1" w:unhideWhenUsed="1"/>
-    <w:lsdException w:name="footnote text" w:semiHidden="1" w:unhideWhenUsed="1"/>
-    <w:lsdException w:name="annotation text" w:semiHidden="1" w:unhideWhenUsed="1"/>
-    <w:lsdException w:name="header" w:semiHidden="1" w:unhideWhenUsed="1"/>
-    <w:lsdException w:name="footer" w:semiHidden="1" w:unhideWhenUsed="1"/>
-    <w:lsdException w:name="index heading" w:semiHidden="1" w:unhideWhenUsed="1"/>
-    <w:lsdException w:name="caption" w:semiHidden="1" w:uiPriority="35" w:unhideWhenUsed="1" w:qFormat="1"/>
-    <w:lsdException w:name="table of figures" w:semiHidden="1" w:unhideWhenUsed="1"/>
-    <w:lsdException w:name="envelope address" w:semiHidden="1" w:unhideWhenUsed="1"/>
-    <w:lsdException w:name="envelope return" w:semiHidden="1" w:unhideWhenUsed="1"/>
-    <w:lsdException w:name="footnote reference" w:semiHidden="1" w:unhideWhenUsed="1"/>
-    <w:lsdException w:name="annotation reference" w:semiHidden="1" w:unhideWhenUsed="1"/>
-    <w:lsdException w:name="line number" w:semiHidden="1" w:unhideWhenUsed="1"/>
-    <w:lsdException w:name="page number" w:semiHidden="1" w:unhideWhenUsed="1"/>
-    <w:lsdException w:name="endnote reference" w:semiHidden="1" w:unhideWhenUsed="1"/>
-    <w:lsdException w:name="endnote text" w:semiHidden="1" w:unhideWhenUsed="1"/>
-    <w:lsdException w:name="table of authorities" w:semiHidden="1" w:unhideWhenUsed="1"/>
-    <w:lsdException w:name="macro" w:semiHidden="1" w:unhideWhenUsed="1"/>
-    <w:lsdException w:name="toa heading" w:semiHidden="1" w:unhideWhenUsed="1"/>
-    <w:lsdException w:name="List" w:semiHidden="1" w:unhideWhenUsed="1"/>
-    <w:lsdException w:name="List Bullet" w:semiHidden="1" w:unhideWhenUsed="1"/>
-    <w:lsdException w:name="List Number" w:semiHidden="1" w:unhideWhenUsed="1"/>
-    <w:lsdException w:name="List 2" w:semiHidden="1" w:unhideWhenUsed="1"/>
-    <w:lsdException w:name="List 3" w:semiHidden="1" w:unhideWhenUsed="1"/>
-    <w:lsdException w:name="List 4" w:semiHidden="1" w:unhideWhenUsed="1"/>
-    <w:lsdException w:name="List 5" w:semiHidden="1" w:unhideWhenUsed="1"/>
-    <w:lsdException w:name="List Bullet 2" w:semiHidden="1" w:unhideWhenUsed="1"/>
-    <w:lsdException w:name="List Bullet 3" w:semiHidden="1" w:unhideWhenUsed="1"/>
-    <w:lsdException w:name="List Bullet 4" w:semiHidden="1" w:unhideWhenUsed="1"/>
-    <w:lsdException w:name="List Bullet 5" w:semiHidden="1" w:unhideWhenUsed="1"/>
-    <w:lsdException w:name="List Number 2" w:semiHidden="1" w:unhideWhenUsed="1"/>
-    <w:lsdException w:name="List Number 3" w:semiHidden="1" w:unhideWhenUsed="1"/>
-    <w:lsdException w:name="List Number 4" w:semiHidden="1" w:unhideWhenUsed="1"/>
-    <w:lsdException w:name="List Number 5" w:semiHidden="1" w:unhideWhenUsed="1"/>
-    <w:lsdException w:name="Title" w:uiPriority="10" w:qFormat="1"/>
-    <w:lsdException w:name="Closing" w:semiHidden="1" w:unhideWhenUsed="1"/>
-    <w:lsdException w:name="Signature" w:semiHidden="1" w:unhideWhenUsed="1"/>
-    <w:lsdException w:name="Default Paragraph Font" w:semiHidden="1" w:uiPriority="1" w:unhideWhenUsed="1"/>
-    <w:lsdException w:name="Body Text" w:semiHidden="1" w:unhideWhenUsed="1"/>
-    <w:lsdException w:name="Body Text Indent" w:semiHidden="1" w:unhideWhenUsed="1"/>
-    <w:lsdException w:name="List Continue" w:semiHidden="1" w:unhideWhenUsed="1"/>
-    <w:lsdException w:name="List Continue 2" w:semiHidden="1" w:unhideWhenUsed="1"/>
-    <w:lsdException w:name="List Continue 3" w:semiHidden="1" w:unhideWhenUsed="1"/>
-    <w:lsdException w:name="List Continue 4" w:semiHidden="1" w:unhideWhenUsed="1"/>
-    <w:lsdException w:name="List Continue 5" w:semiHidden="1" w:unhideWhenUsed="1"/>
-    <w:lsdException w:name="Message Header" w:semiHidden="1" w:unhideWhenUsed="1"/>
-    <w:lsdException w:name="Subtitle" w:uiPriority="11" w:qFormat="1"/>
-    <w:lsdException w:name="Salutation" w:semiHidden="1" w:unhideWhenUsed="1"/>
-    <w:lsdException w:name="Date" w:semiHidden="1" w:unhideWhenUsed="1"/>
-    <w:lsdException w:name="Body Text First Indent" w:semiHidden="1" w:unhideWhenUsed="1"/>
-    <w:lsdException w:name="Body Text First Indent 2" w:semiHidden="1" w:unhideWhenUsed="1"/>
-    <w:lsdException w:name="Note Heading" w:semiHidden="1" w:unhideWhenUsed="1"/>
-    <w:lsdException w:name="Body Text 2" w:semiHidden="1" w:uiPriority="0" w:unhideWhenUsed="1"/>
-    <w:lsdException w:name="Body Text 3" w:semiHidden="1" w:unhideWhenUsed="1"/>
-    <w:lsdException w:name="Body Text Indent 2" w:semiHidden="1" w:unhideWhenUsed="1"/>
-    <w:lsdException w:name="Body Text Indent 3" w:semiHidden="1" w:unhideWhenUsed="1"/>
-    <w:lsdException w:name="Block Text" w:semiHidden="1" w:unhideWhenUsed="1"/>
-    <w:lsdException w:name="Hyperlink" w:semiHidden="1" w:uiPriority="0" w:unhideWhenUsed="1"/>
-    <w:lsdException w:name="FollowedHyperlink" w:semiHidden="1" w:unhideWhenUsed="1"/>
-    <w:lsdException w:name="Strong" w:uiPriority="22" w:qFormat="1"/>
-    <w:lsdException w:name="Emphasis" w:uiPriority="20" w:qFormat="1"/>
-    <w:lsdException w:name="Document Map" w:semiHidden="1" w:unhideWhenUsed="1"/>
-    <w:lsdException w:name="Plain Text" w:semiHidden="1" w:unhideWhenUsed="1"/>
-    <w:lsdException w:name="E-mail Signature" w:semiHidden="1" w:unhideWhenUsed="1"/>
-    <w:lsdException w:name="HTML Top of Form" w:semiHidden="1" w:unhideWhenUsed="1"/>
-    <w:lsdException w:name="HTML Bottom of Form" w:semiHidden="1" w:unhideWhenUsed="1"/>
-    <w:lsdException w:name="Normal (Web)" w:semiHidden="1" w:uiPriority="0" w:unhideWhenUsed="1"/>
-    <w:lsdException w:name="HTML Acronym" w:semiHidden="1" w:unhideWhenUsed="1"/>
-    <w:lsdException w:name="HTML Address" w:semiHidden="1" w:unhideWhenUsed="1"/>
-    <w:lsdException w:name="HTML Cite" w:semiHidden="1" w:unhideWhenUsed="1"/>
-    <w:lsdException w:name="HTML Code" w:semiHidden="1" w:unhideWhenUsed="1"/>
-    <w:lsdException w:name="HTML Definition" w:semiHidden="1" w:unhideWhenUsed="1"/>
-    <w:lsdException w:name="HTML Keyboard" w:semiHidden="1" w:unhideWhenUsed="1"/>
-    <w:lsdException w:name="HTML Preformatted" w:semiHidden="1" w:unhideWhenUsed="1"/>
-    <w:lsdException w:name="HTML Sample" w:semiHidden="1" w:unhideWhenUsed="1"/>
-    <w:lsdException w:name="HTML Typewriter" w:semiHidden="1" w:unhideWhenUsed="1"/>
-    <w:lsdException w:name="HTML Variable" w:semiHidden="1" w:unhideWhenUsed="1"/>
-    <w:lsdException w:name="Normal Table" w:semiHidden="1" w:unhideWhenUsed="1"/>
-    <w:lsdException w:name="annotation subject" w:semiHidden="1" w:unhideWhenUsed="1"/>
-    <w:lsdException w:name="No List" w:semiHidden="1" w:unhideWhenUsed="1"/>
-    <w:lsdException w:name="Outline List 1" w:semiHidden="1" w:unhideWhenUsed="1"/>
-    <w:lsdException w:name="Outline List 2" w:semiHidden="1" w:unhideWhenUsed="1"/>
-    <w:lsdException w:name="Outline List 3" w:semiHidden="1" w:unhideWhenUsed="1"/>
-    <w:lsdException w:name="Table Simple 1" w:semiHidden="1" w:unhideWhenUsed="1"/>
-    <w:lsdException w:name="Table Simple 2" w:semiHidden="1" w:unhideWhenUsed="1"/>
-    <w:lsdException w:name="Table Simple 3" w:semiHidden="1" w:unhideWhenUsed="1"/>
-    <w:lsdException w:name="Table Classic 1" w:semiHidden="1" w:unhideWhenUsed="1"/>
-    <w:lsdException w:name="Table Classic 2" w:semiHidden="1" w:unhideWhenUsed="1"/>
-    <w:lsdException w:name="Table Classic 3" w:semiHidden="1" w:unhideWhenUsed="1"/>
-    <w:lsdException w:name="Table Classic 4" w:semiHidden="1" w:unhideWhenUsed="1"/>
-    <w:lsdException w:name="Table Colorful 1" w:semiHidden="1" w:unhideWhenUsed="1"/>
-    <w:lsdException w:name="Table Colorful 2" w:semiHidden="1" w:unhideWhenUsed="1"/>
-    <w:lsdException w:name="Table Colorful 3" w:semiHidden="1" w:unhideWhenUsed="1"/>
-    <w:lsdException w:name="Table Columns 1" w:semiHidden="1" w:unhideWhenUsed="1"/>
-    <w:lsdException w:name="Table Columns 2" w:semiHidden="1" w:unhideWhenUsed="1"/>
-    <w:lsdException w:name="Table Columns 3" w:semiHidden="1" w:unhideWhenUsed="1"/>
-    <w:lsdException w:name="Table Columns 4" w:semiHidden="1" w:unhideWhenUsed="1"/>
-    <w:lsdException w:name="Table Columns 5" w:semiHidden="1" w:unhideWhenUsed="1"/>
-    <w:lsdException w:name="Table Grid 1" w:semiHidden="1" w:unhideWhenUsed="1"/>
-    <w:lsdException w:name="Table Grid 2" w:semiHidden="1" w:unhideWhenUsed="1"/>
-    <w:lsdException w:name="Table Grid 3" w:semiHidden="1" w:unhideWhenUsed="1"/>
-    <w:lsdException w:name="Table Grid 4" w:semiHidden="1" w:unhideWhenUsed="1"/>
-    <w:lsdException w:name="Table Grid 5" w:semiHidden="1" w:unhideWhenUsed="1"/>
-    <w:lsdException w:name="Table Grid 6" w:semiHidden="1" w:unhideWhenUsed="1"/>
-    <w:lsdException w:name="Table Grid 7" w:semiHidden="1" w:unhideWhenUsed="1"/>
-    <w:lsdException w:name="Table Grid 8" w:semiHidden="1" w:unhideWhenUsed="1"/>
-    <w:lsdException w:name="Table List 1" w:semiHidden="1" w:unhideWhenUsed="1"/>
-    <w:lsdException w:name="Table List 2" w:semiHidden="1" w:unhideWhenUsed="1"/>
-    <w:lsdException w:name="Table List 3" w:semiHidden="1" w:unhideWhenUsed="1"/>
-    <w:lsdException w:name="Table List 4" w:semiHidden="1" w:unhideWhenUsed="1"/>
-    <w:lsdException w:name="Table List 5" w:semiHidden="1" w:unhideWhenUsed="1"/>
-    <w:lsdException w:name="Table List 6" w:semiHidden="1" w:unhideWhenUsed="1"/>
-    <w:lsdException w:name="Table List 7" w:semiHidden="1" w:unhideWhenUsed="1"/>
-    <w:lsdException w:name="Table List 8" w:semiHidden="1" w:unhideWhenUsed="1"/>
-    <w:lsdException w:name="Table 3D effects 1" w:semiHidden="1" w:unhideWhenUsed="1"/>
-    <w:lsdException w:name="Table 3D effects 2" w:semiHidden="1" w:unhideWhenUsed="1"/>
-    <w:lsdException w:name="Table 3D effects 3" w:semiHidden="1" w:unhideWhenUsed="1"/>
-    <w:lsdException w:name="Table Contemporary" w:semiHidden="1" w:unhideWhenUsed="1"/>
-    <w:lsdException w:name="Table Elegant" w:semiHidden="1" w:unhideWhenUsed="1"/>
-    <w:lsdException w:name="Table Professional" w:semiHidden="1" w:unhideWhenUsed="1"/>
-    <w:lsdException w:name="Table Subtle 1" w:semiHidden="1" w:unhideWhenUsed="1"/>
-    <w:lsdException w:name="Table Subtle 2" w:semiHidden="1" w:unhideWhenUsed="1"/>
-    <w:lsdException w:name="Table Web 1" w:semiHidden="1" w:unhideWhenUsed="1"/>
-    <w:lsdException w:name="Table Web 2" w:semiHidden="1" w:unhideWhenUsed="1"/>
-    <w:lsdException w:name="Table Web 3" w:semiHidden="1" w:unhideWhenUsed="1"/>
-    <w:lsdException w:name="Balloon Text" w:semiHidden="1" w:unhideWhenUsed="1"/>
-    <w:lsdException w:name="Table Grid" w:uiPriority="39"/>
-    <w:lsdException w:name="Table Theme" w:semiHidden="1" w:unhideWhenUsed="1"/>
-    <w:lsdException w:name="Placeholder Text" w:semiHidden="1"/>
-    <w:lsdException w:name="No Spacing" w:uiPriority="1" w:qFormat="1"/>
-    <w:lsdException w:name="Light Shading" w:uiPriority="60"/>
-    <w:lsdException w:name="Light List" w:uiPriority="61"/>
-    <w:lsdException w:name="Light Grid" w:uiPriority="62"/>
-    <w:lsdException w:name="Medium Shading 1" w:uiPriority="63"/>
-    <w:lsdException w:name="Medium Shading 2" w:uiPriority="64"/>
-    <w:lsdException w:name="Medium List 1" w:uiPriority="65"/>
-    <w:lsdException w:name="Medium List 2" w:uiPriority="66"/>
-    <w:lsdException w:name="Medium Grid 1" w:uiPriority="67"/>
-    <w:lsdException w:name="Medium Grid 2" w:uiPriority="68"/>
-    <w:lsdException w:name="Medium Grid 3" w:uiPriority="69"/>
-    <w:lsdException w:name="Dark List" w:uiPriority="70"/>
-    <w:lsdException w:name="Colorful Shading" w:uiPriority="71"/>
-    <w:lsdException w:name="Colorful List" w:uiPriority="72"/>
-    <w:lsdException w:name="Colorful Grid" w:uiPriority="73"/>
-    <w:lsdException w:name="Light Shading Accent 1" w:uiPriority="60"/>
-    <w:lsdException w:name="Light List Accent 1" w:uiPriority="61"/>
-    <w:lsdException w:name="Light Grid Accent 1" w:uiPriority="62"/>
-    <w:lsdException w:name="Medium Shading 1 Accent 1" w:uiPriority="63"/>
-    <w:lsdException w:name="Medium Shading 2 Accent 1" w:uiPriority="64"/>
-    <w:lsdException w:name="Medium List 1 Accent 1" w:uiPriority="65"/>
-    <w:lsdException w:name="Revision" w:semiHidden="1"/>
-    <w:lsdException w:name="List Paragraph" w:uiPriority="34" w:qFormat="1"/>
-    <w:lsdException w:name="Quote" w:uiPriority="29" w:qFormat="1"/>
-    <w:lsdException w:name="Intense Quote" w:uiPriority="30" w:qFormat="1"/>
-    <w:lsdException w:name="Medium List 2 Accent 1" w:uiPriority="66"/>
-    <w:lsdException w:name="Medium Grid 1 Accent 1" w:uiPriority="67"/>
-    <w:lsdException w:name="Medium Grid 2 Accent 1" w:uiPriority="68"/>
-    <w:lsdException w:name="Medium Grid 3 Accent 1" w:uiPriority="69"/>
-    <w:lsdException w:name="Dark List Accent 1" w:uiPriority="70"/>
-    <w:lsdException w:name="Colorful Shading Accent 1" w:uiPriority="71"/>
-    <w:lsdException w:name="Colorful List Accent 1" w:uiPriority="72"/>
-    <w:lsdException w:name="Colorful Grid Accent 1" w:uiPriority="73"/>
-    <w:lsdException w:name="Light Shading Accent 2" w:uiPriority="60"/>
-    <w:lsdException w:name="Light List Accent 2" w:uiPriority="61"/>
-    <w:lsdException w:name="Light Grid Accent 2" w:uiPriority="62"/>
-    <w:lsdException w:name="Medium Shading 1 Accent 2" w:uiPriority="63"/>
-    <w:lsdException w:name="Medium Shading 2 Accent 2" w:uiPriority="64"/>
-    <w:lsdException w:name="Medium List 1 Accent 2" w:uiPriority="65"/>
-    <w:lsdException w:name="Medium List 2 Accent 2" w:uiPriority="66"/>
-    <w:lsdException w:name="Medium Grid 1 Accent 2" w:uiPriority="67"/>
-    <w:lsdException w:name="Medium Grid 2 Accent 2" w:uiPriority="68"/>
-    <w:lsdException w:name="Medium Grid 3 Accent 2" w:uiPriority="69"/>
-    <w:lsdException w:name="Dark List Accent 2" w:uiPriority="70"/>
-    <w:lsdException w:name="Colorful Shading Accent 2" w:uiPriority="71"/>
-    <w:lsdException w:name="Colorful List Accent 2" w:uiPriority="72"/>
-    <w:lsdException w:name="Colorful Grid Accent 2" w:uiPriority="73"/>
-    <w:lsdException w:name="Light Shading Accent 3" w:uiPriority="60"/>
-    <w:lsdException w:name="Light List Accent 3" w:uiPriority="61"/>
-    <w:lsdException w:name="Light Grid Accent 3" w:uiPriority="62"/>
-    <w:lsdException w:name="Medium Shading 1 Accent 3" w:uiPriority="63"/>
-    <w:lsdException w:name="Medium Shading 2 Accent 3" w:uiPriority="64"/>
-    <w:lsdException w:name="Medium List 1 Accent 3" w:uiPriority="65"/>
-    <w:lsdException w:name="Medium List 2 Accent 3" w:uiPriority="66"/>
-    <w:lsdException w:name="Medium Grid 1 Accent 3" w:uiPriority="67"/>
-    <w:lsdException w:name="Medium Grid 2 Accent 3" w:uiPriority="68"/>
-    <w:lsdException w:name="Medium Grid 3 Accent 3" w:uiPriority="69"/>
-    <w:lsdException w:name="Dark List Accent 3" w:uiPriority="70"/>
-    <w:lsdException w:name="Colorful Shading Accent 3" w:uiPriority="71"/>
-    <w:lsdException w:name="Colorful List Accent 3" w:uiPriority="72"/>
-    <w:lsdException w:name="Colorful Grid Accent 3" w:uiPriority="73"/>
-    <w:lsdException w:name="Light Shading Accent 4" w:uiPriority="60"/>
-    <w:lsdException w:name="Light List Accent 4" w:uiPriority="61"/>
-    <w:lsdException w:name="Light Grid Accent 4" w:uiPriority="62"/>
-    <w:lsdException w:name="Medium Shading 1 Accent 4" w:uiPriority="63"/>
-    <w:lsdException w:name="Medium Shading 2 Accent 4" w:uiPriority="64"/>
-    <w:lsdException w:name="Medium List 1 Accent 4" w:uiPriority="65"/>
-    <w:lsdException w:name="Medium List 2 Accent 4" w:uiPriority="66"/>
-    <w:lsdException w:name="Medium Grid 1 Accent 4" w:uiPriority="67"/>
-    <w:lsdException w:name="Medium Grid 2 Accent 4" w:uiPriority="68"/>
-    <w:lsdException w:name="Medium Grid 3 Accent 4" w:uiPriority="69"/>
-    <w:lsdException w:name="Dark List Accent 4" w:uiPriority="70"/>
-    <w:lsdException w:name="Colorful Shading Accent 4" w:uiPriority="71"/>
-    <w:lsdException w:name="Colorful List Accent 4" w:uiPriority="72"/>
-    <w:lsdException w:name="Colorful Grid Accent 4" w:uiPriority="73"/>
-    <w:lsdException w:name="Light Shading Accent 5" w:uiPriority="60"/>
-    <w:lsdException w:name="Light List Accent 5" w:uiPriority="61"/>
-    <w:lsdException w:name="Light Grid Accent 5" w:uiPriority="62"/>
-    <w:lsdException w:name="Medium Shading 1 Accent 5" w:uiPriority="63"/>
-    <w:lsdException w:name="Medium Shading 2 Accent 5" w:uiPriority="64"/>
-    <w:lsdException w:name="Medium List 1 Accent 5" w:uiPriority="65"/>
-    <w:lsdException w:name="Medium List 2 Accent 5" w:uiPriority="66"/>
-    <w:lsdException w:name="Medium Grid 1 Accent 5" w:uiPriority="67"/>
-    <w:lsdException w:name="Medium Grid 2 Accent 5" w:uiPriority="68"/>
-    <w:lsdException w:name="Medium Grid 3 Accent 5" w:uiPriority="69"/>
-    <w:lsdException w:name="Dark List Accent 5" w:uiPriority="70"/>
-    <w:lsdException w:name="Colorful Shading Accent 5" w:uiPriority="71"/>
-    <w:lsdException w:name="Colorful List Accent 5" w:uiPriority="72"/>
-    <w:lsdException w:name="Colorful Grid Accent 5" w:uiPriority="73"/>
-    <w:lsdException w:name="Light Shading Accent 6" w:uiPriority="60"/>
-    <w:lsdException w:name="Light List Accent 6" w:uiPriority="61"/>
-    <w:lsdException w:name="Light Grid Accent 6" w:uiPriority="62"/>
-    <w:lsdException w:name="Medium Shading 1 Accent 6" w:uiPriority="63"/>
-    <w:lsdException w:name="Medium Shading 2 Accent 6" w:uiPriority="64"/>
-    <w:lsdException w:name="Medium List 1 Accent 6" w:uiPriority="65"/>
-    <w:lsdException w:name="Medium List 2 Accent 6" w:uiPriority="66"/>
-    <w:lsdException w:name="Medium Grid 1 Accent 6" w:uiPriority="67"/>
-    <w:lsdException w:name="Medium Grid 2 Accent 6" w:uiPriority="68"/>
-    <w:lsdException w:name="Medium Grid 3 Accent 6" w:uiPriority="69"/>
-    <w:lsdException w:name="Dark List Accent 6" w:uiPriority="70"/>
-    <w:lsdException w:name="Colorful Shading Accent 6" w:uiPriority="71"/>
-    <w:lsdException w:name="Colorful List Accent 6" w:uiPriority="72"/>
-    <w:lsdException w:name="Colorful Grid Accent 6" w:uiPriority="73"/>
-    <w:lsdException w:name="Subtle Emphasis" w:uiPriority="19" w:qFormat="1"/>
-    <w:lsdException w:name="Intense Emphasis" w:uiPriority="21" w:qFormat="1"/>
-    <w:lsdException w:name="Subtle Reference" w:uiPriority="31" w:qFormat="1"/>
-    <w:lsdException w:name="Intense Reference" w:uiPriority="32" w:qFormat="1"/>
-    <w:lsdException w:name="Book Title" w:uiPriority="33" w:qFormat="1"/>
-    <w:lsdException w:name="Bibliography" w:semiHidden="1" w:uiPriority="37" w:unhideWhenUsed="1"/>
-    <w:lsdException w:name="TOC Heading" w:semiHidden="1" w:uiPriority="39" w:unhideWhenUsed="1" w:qFormat="1"/>
-    <w:lsdException w:name="Plain Table 1" w:uiPriority="41"/>
-    <w:lsdException w:name="Plain Table 2" w:uiPriority="42"/>
-    <w:lsdException w:name="Plain Table 3" w:uiPriority="43"/>
-    <w:lsdException w:name="Plain Table 4" w:uiPriority="44"/>
-    <w:lsdException w:name="Plain Table 5" w:uiPriority="45"/>
-    <w:lsdException w:name="Grid Table Light" w:uiPriority="40"/>
-    <w:lsdException w:name="Grid Table 1 Light" w:uiPriority="46"/>
-    <w:lsdException w:name="Grid Table 2" w:uiPriority="47"/>
-    <w:lsdException w:name="Grid Table 3" w:uiPriority="48"/>
-    <w:lsdException w:name="Grid Table 4" w:uiPriority="49"/>
-    <w:lsdException w:name="Grid Table 5 Dark" w:uiPriority="50"/>
-    <w:lsdException w:name="Grid Table 6 Colorful" w:uiPriority="51"/>
-    <w:lsdException w:name="Grid Table 7 Colorful" w:uiPriority="52"/>
-    <w:lsdException w:name="Grid Table 1 Light Accent 1" w:uiPriority="46"/>
-    <w:lsdException w:name="Grid Table 2 Accent 1" w:uiPriority="47"/>
-    <w:lsdException w:name="Grid Table 3 Accent 1" w:uiPriority="48"/>
-    <w:lsdException w:name="Grid Table 4 Accent 1" w:uiPriority="49"/>
-    <w:lsdException w:name="Grid Table 5 Dark Accent 1" w:uiPriority="50"/>
-    <w:lsdException w:name="Grid Table 6 Colorful Accent 1" w:uiPriority="51"/>
-    <w:lsdException w:name="Grid Table 7 Colorful Accent 1" w:uiPriority="52"/>
-    <w:lsdException w:name="Grid Table 1 Light Accent 2" w:uiPriority="46"/>
-    <w:lsdException w:name="Grid Table 2 Accent 2" w:uiPriority="47"/>
-    <w:lsdException w:name="Grid Table 3 Accent 2" w:uiPriority="48"/>
-    <w:lsdException w:name="Grid Table 4 Accent 2" w:uiPriority="49"/>
-    <w:lsdException w:name="Grid Table 5 Dark Accent 2" w:uiPriority="50"/>
-    <w:lsdException w:name="Grid Table 6 Colorful Accent 2" w:uiPriority="51"/>
-    <w:lsdException w:name="Grid Table 7 Colorful Accent 2" w:uiPriority="52"/>
-    <w:lsdException w:name="Grid Table 1 Light Accent 3" w:uiPriority="46"/>
-    <w:lsdException w:name="Grid Table 2 Accent 3" w:uiPriority="47"/>
-    <w:lsdException w:name="Grid Table 3 Accent 3" w:uiPriority="48"/>
-    <w:lsdException w:name="Grid Table 4 Accent 3" w:uiPriority="49"/>
-    <w:lsdException w:name="Grid Table 5 Dark Accent 3" w:uiPriority="50"/>
-    <w:lsdException w:name="Grid Table 6 Colorful Accent 3" w:uiPriority="51"/>
-    <w:lsdException w:name="Grid Table 7 Colorful Accent 3" w:uiPriority="52"/>
-    <w:lsdException w:name="Grid Table 1 Light Accent 4" w:uiPriority="46"/>
-    <w:lsdException w:name="Grid Table 2 Accent 4" w:uiPriority="47"/>
-    <w:lsdException w:name="Grid Table 3 Accent 4" w:uiPriority="48"/>
-    <w:lsdException w:name="Grid Table 4 Accent 4" w:uiPriority="49"/>
-    <w:lsdException w:name="Grid Table 5 Dark Accent 4" w:uiPriority="50"/>
-    <w:lsdException w:name="Grid Table 6 Colorful Accent 4" w:uiPriority="51"/>
-    <w:lsdException w:name="Grid Table 7 Colorful Accent 4" w:uiPriority="52"/>
-    <w:lsdException w:name="Grid Table 1 Light Accent 5" w:uiPriority="46"/>
-    <w:lsdException w:name="Grid Table 2 Accent 5" w:uiPriority="47"/>
-    <w:lsdException w:name="Grid Table 3 Accent 5" w:uiPriority="48"/>
-    <w:lsdException w:name="Grid Table 4 Accent 5" w:uiPriority="49"/>
-    <w:lsdException w:name="Grid Table 5 Dark Accent 5" w:uiPriority="50"/>
-    <w:lsdException w:name="Grid Table 6 Colorful Accent 5" w:uiPriority="51"/>
-    <w:lsdException w:name="Grid Table 7 Colorful Accent 5" w:uiPriority="52"/>
-    <w:lsdException w:name="Grid Table 1 Light Accent 6" w:uiPriority="46"/>
-    <w:lsdException w:name="Grid Table 2 Accent 6" w:uiPriority="47"/>
-    <w:lsdException w:name="Grid Table 3 Accent 6" w:uiPriority="48"/>
-    <w:lsdException w:name="Grid Table 4 Accent 6" w:uiPriority="49"/>
-    <w:lsdException w:name="Grid Table 5 Dark Accent 6" w:uiPriority="50"/>
-    <w:lsdException w:name="Grid Table 6 Colorful Accent 6" w:uiPriority="51"/>
-    <w:lsdException w:name="Grid Table 7 Colorful Accent 6" w:uiPriority="52"/>
-    <w:lsdException w:name="List Table 1 Light" w:uiPriority="46"/>
-    <w:lsdException w:name="List Table 2" w:uiPriority="47"/>
-    <w:lsdException w:name="List Table 3" w:uiPriority="48"/>
-    <w:lsdException w:name="List Table 4" w:uiPriority="49"/>
-    <w:lsdException w:name="List Table 5 Dark" w:uiPriority="50"/>
-    <w:lsdException w:name="List Table 6 Colorful" w:uiPriority="51"/>
-    <w:lsdException w:name="List Table 7 Colorful" w:uiPriority="52"/>
-    <w:lsdException w:name="List Table 1 Light Accent 1" w:uiPriority="46"/>
-    <w:lsdException w:name="List Table 2 Accent 1" w:uiPriority="47"/>
-    <w:lsdException w:name="List Table 3 Accent 1" w:uiPriority="48"/>
-    <w:lsdException w:name="List Table 4 Accent 1" w:uiPriority="49"/>
-    <w:lsdException w:name="List Table 5 Dark Accent 1" w:uiPriority="50"/>
-    <w:lsdException w:name="List Table 6 Colorful Accent 1" w:uiPriority="51"/>
-    <w:lsdException w:name="List Table 7 Colorful Accent 1" w:uiPriority="52"/>
-    <w:lsdException w:name="List Table 1 Light Accent 2" w:uiPriority="46"/>
-    <w:lsdException w:name="List Table 2 Accent 2" w:uiPriority="47"/>
-    <w:lsdException w:name="List Table 3 Accent 2" w:uiPriority="48"/>
-    <w:lsdException w:name="List Table 4 Accent 2" w:uiPriority="49"/>
-    <w:lsdException w:name="List Table 5 Dark Accent 2" w:uiPriority="50"/>
-    <w:lsdException w:name="List Table 6 Colorful Accent 2" w:uiPriority="51"/>
-    <w:lsdException w:name="List Table 7 Colorful Accent 2" w:uiPriority="52"/>
-    <w:lsdException w:name="List Table 1 Light Accent 3" w:uiPriority="46"/>
-    <w:lsdException w:name="List Table 2 Accent 3" w:uiPriority="47"/>
-    <w:lsdException w:name="List Table 3 Accent 3" w:uiPriority="48"/>
-    <w:lsdException w:name="List Table 4 Accent 3" w:uiPriority="49"/>
-    <w:lsdException w:name="List Table 5 Dark Accent 3" w:uiPriority="50"/>
-    <w:lsdException w:name="List Table 6 Colorful Accent 3" w:uiPriority="51"/>
-    <w:lsdException w:name="List Table 7 Colorful Accent 3" w:uiPriority="52"/>
-    <w:lsdException w:name="List Table 1 Light Accent 4" w:uiPriority="46"/>
-    <w:lsdException w:name="List Table 2 Accent 4" w:uiPriority="47"/>
-    <w:lsdException w:name="List Table 3 Accent 4" w:uiPriority="48"/>
-    <w:lsdException w:name="List Table 4 Accent 4" w:uiPriority="49"/>
-    <w:lsdException w:name="List Table 5 Dark Accent 4" w:uiPriority="50"/>
-    <w:lsdException w:name="List Table 6 Colorful Accent 4" w:uiPriority="51"/>
-    <w:lsdException w:name="List Table 7 Colorful Accent 4" w:uiPriority="52"/>
-    <w:lsdException w:name="List Table 1 Light Accent 5" w:uiPriority="46"/>
-    <w:lsdException w:name="List Table 2 Accent 5" w:uiPriority="47"/>
-    <w:lsdException w:name="List Table 3 Accent 5" w:uiPriority="48"/>
-    <w:lsdException w:name="List Table 4 Accent 5" w:uiPriority="49"/>
-    <w:lsdException w:name="List Table 5 Dark Accent 5" w:uiPriority="50"/>
-    <w:lsdException w:name="List Table 6 Colorful Accent 5" w:uiPriority="51"/>
-    <w:lsdException w:name="List Table 7 Colorful Accent 5" w:uiPriority="52"/>
-    <w:lsdException w:name="List Table 1 Light Accent 6" w:uiPriority="46"/>
-    <w:lsdException w:name="List Table 2 Accent 6" w:uiPriority="47"/>
-    <w:lsdException w:name="List Table 3 Accent 6" w:uiPriority="48"/>
-    <w:lsdException w:name="List Table 4 Accent 6" w:uiPriority="49"/>
-    <w:lsdException w:name="List Table 5 Dark Accent 6" w:uiPriority="50"/>
-    <w:lsdException w:name="List Table 6 Colorful Accent 6" w:uiPriority="51"/>
-    <w:lsdException w:name="List Table 7 Colorful Accent 6" w:uiPriority="52"/>
+  <w:latentStyles w:defLockedState="0" w:defUIPriority="99" w:defSemiHidden="1" w:defUnhideWhenUsed="1" w:defQFormat="0" w:count="267">
+    <w:lsdException w:name="Normal" w:semiHidden="0" w:uiPriority="0" w:unhideWhenUsed="0" w:qFormat="1"/>
+    <w:lsdException w:name="heading 1" w:semiHidden="0" w:uiPriority="9" w:unhideWhenUsed="0" w:qFormat="1"/>
+    <w:lsdException w:name="heading 2" w:uiPriority="0" w:qFormat="1"/>
+    <w:lsdException w:name="heading 3" w:uiPriority="9" w:qFormat="1"/>
+    <w:lsdException w:name="heading 4" w:uiPriority="9" w:qFormat="1"/>
+    <w:lsdException w:name="heading 5" w:uiPriority="9" w:qFormat="1"/>
+    <w:lsdException w:name="heading 6" w:uiPriority="9" w:qFormat="1"/>
+    <w:lsdException w:name="heading 7" w:uiPriority="9" w:qFormat="1"/>
+    <w:lsdException w:name="heading 8" w:uiPriority="9" w:qFormat="1"/>
+    <w:lsdException w:name="heading 9" w:uiPriority="9" w:qFormat="1"/>
+    <w:lsdException w:name="toc 1" w:uiPriority="39"/>
+    <w:lsdException w:name="toc 2" w:uiPriority="39"/>
+    <w:lsdException w:name="toc 3" w:uiPriority="39"/>
+    <w:lsdException w:name="toc 4" w:uiPriority="39"/>
+    <w:lsdException w:name="toc 5" w:uiPriority="39"/>
+    <w:lsdException w:name="toc 6" w:uiPriority="39"/>
+    <w:lsdException w:name="toc 7" w:uiPriority="39"/>
+    <w:lsdException w:name="toc 8" w:uiPriority="39"/>
+    <w:lsdException w:name="toc 9" w:uiPriority="39"/>
+    <w:lsdException w:name="caption" w:uiPriority="35" w:qFormat="1"/>
+    <w:lsdException w:name="Title" w:semiHidden="0" w:uiPriority="10" w:unhideWhenUsed="0" w:qFormat="1"/>
+    <w:lsdException w:name="Default Paragraph Font" w:uiPriority="1"/>
+    <w:lsdException w:name="Subtitle" w:semiHidden="0" w:uiPriority="11" w:unhideWhenUsed="0" w:qFormat="1"/>
+    <w:lsdException w:name="Body Text 2" w:uiPriority="0"/>
+    <w:lsdException w:name="Hyperlink" w:uiPriority="0"/>
+    <w:lsdException w:name="Strong" w:semiHidden="0" w:uiPriority="22" w:unhideWhenUsed="0" w:qFormat="1"/>
+    <w:lsdException w:name="Emphasis" w:semiHidden="0" w:uiPriority="20" w:unhideWhenUsed="0" w:qFormat="1"/>
+    <w:lsdException w:name="Normal (Web)" w:uiPriority="0"/>
+    <w:lsdException w:name="Table Grid" w:semiHidden="0" w:uiPriority="39" w:unhideWhenUsed="0"/>
+    <w:lsdException w:name="Placeholder Text" w:unhideWhenUsed="0"/>
+    <w:lsdException w:name="No Spacing" w:semiHidden="0" w:uiPriority="1" w:unhideWhenUsed="0" w:qFormat="1"/>
+    <w:lsdException w:name="Light Shading" w:semiHidden="0" w:uiPriority="60" w:unhideWhenUsed="0"/>
+    <w:lsdException w:name="Light List" w:semiHidden="0" w:uiPriority="61" w:unhideWhenUsed="0"/>
+    <w:lsdException w:name="Light Grid" w:semiHidden="0" w:uiPriority="62" w:unhideWhenUsed="0"/>
+    <w:lsdException w:name="Medium Shading 1" w:semiHidden="0" w:uiPriority="63" w:unhideWhenUsed="0"/>
+    <w:lsdException w:name="Medium Shading 2" w:semiHidden="0" w:uiPriority="64" w:unhideWhenUsed="0"/>
+    <w:lsdException w:name="Medium List 1" w:semiHidden="0" w:uiPriority="65" w:unhideWhenUsed="0"/>
+    <w:lsdException w:name="Medium List 2" w:semiHidden="0" w:uiPriority="66" w:unhideWhenUsed="0"/>
+    <w:lsdException w:name="Medium Grid 1" w:semiHidden="0" w:uiPriority="67" w:unhideWhenUsed="0"/>
+    <w:lsdException w:name="Medium Grid 2" w:semiHidden="0" w:uiPriority="68" w:unhideWhenUsed="0"/>
+    <w:lsdException w:name="Medium Grid 3" w:semiHidden="0" w:uiPriority="69" w:unhideWhenUsed="0"/>
+    <w:lsdException w:name="Dark List" w:semiHidden="0" w:uiPriority="70" w:unhideWhenUsed="0"/>
+    <w:lsdException w:name="Colorful Shading" w:semiHidden="0" w:uiPriority="71" w:unhideWhenUsed="0"/>
+    <w:lsdException w:name="Colorful List" w:semiHidden="0" w:uiPriority="72" w:unhideWhenUsed="0"/>
+    <w:lsdException w:name="Colorful Grid" w:semiHidden="0" w:uiPriority="73" w:unhideWhenUsed="0"/>
+    <w:lsdException w:name="Light Shading Accent 1" w:semiHidden="0" w:uiPriority="60" w:unhideWhenUsed="0"/>
+    <w:lsdException w:name="Light List Accent 1" w:semiHidden="0" w:uiPriority="61" w:unhideWhenUsed="0"/>
+    <w:lsdException w:name="Light Grid Accent 1" w:semiHidden="0" w:uiPriority="62" w:unhideWhenUsed="0"/>
+    <w:lsdException w:name="Medium Shading 1 Accent 1" w:semiHidden="0" w:uiPriority="63" w:unhideWhenUsed="0"/>
+    <w:lsdException w:name="Medium Shading 2 Accent 1" w:semiHidden="0" w:uiPriority="64" w:unhideWhenUsed="0"/>
+    <w:lsdException w:name="Medium List 1 Accent 1" w:semiHidden="0" w:uiPriority="65" w:unhideWhenUsed="0"/>
+    <w:lsdException w:name="Revision" w:unhideWhenUsed="0"/>
+    <w:lsdException w:name="List Paragraph" w:semiHidden="0" w:uiPriority="34" w:unhideWhenUsed="0" w:qFormat="1"/>
+    <w:lsdException w:name="Quote" w:semiHidden="0" w:uiPriority="29" w:unhideWhenUsed="0" w:qFormat="1"/>
+    <w:lsdException w:name="Intense Quote" w:semiHidden="0" w:uiPriority="30" w:unhideWhenUsed="0" w:qFormat="1"/>
+    <w:lsdException w:name="Medium List 2 Accent 1" w:semiHidden="0" w:uiPriority="66" w:unhideWhenUsed="0"/>
+    <w:lsdException w:name="Medium Grid 1 Accent 1" w:semiHidden="0" w:uiPriority="67" w:unhideWhenUsed="0"/>
+    <w:lsdException w:name="Medium Grid 2 Accent 1" w:semiHidden="0" w:uiPriority="68" w:unhideWhenUsed="0"/>
+    <w:lsdException w:name="Medium Grid 3 Accent 1" w:semiHidden="0" w:uiPriority="69" w:unhideWhenUsed="0"/>
+    <w:lsdException w:name="Dark List Accent 1" w:semiHidden="0" w:uiPriority="70" w:unhideWhenUsed="0"/>
+    <w:lsdException w:name="Colorful Shading Accent 1" w:semiHidden="0" w:uiPriority="71" w:unhideWhenUsed="0"/>
+    <w:lsdException w:name="Colorful List Accent 1" w:semiHidden="0" w:uiPriority="72" w:unhideWhenUsed="0"/>
+    <w:lsdException w:name="Colorful Grid Accent 1" w:semiHidden="0" w:uiPriority="73" w:unhideWhenUsed="0"/>
+    <w:lsdException w:name="Light Shading Accent 2" w:semiHidden="0" w:uiPriority="60" w:unhideWhenUsed="0"/>
+    <w:lsdException w:name="Light List Accent 2" w:semiHidden="0" w:uiPriority="61" w:unhideWhenUsed="0"/>
+    <w:lsdException w:name="Light Grid Accent 2" w:semiHidden="0" w:uiPriority="62" w:unhideWhenUsed="0"/>
+    <w:lsdException w:name="Medium Shading 1 Accent 2" w:semiHidden="0" w:uiPriority="63" w:unhideWhenUsed="0"/>
+    <w:lsdException w:name="Medium Shading 2 Accent 2" w:semiHidden="0" w:uiPriority="64" w:unhideWhenUsed="0"/>
+    <w:lsdException w:name="Medium List 1 Accent 2" w:semiHidden="0" w:uiPriority="65" w:unhideWhenUsed="0"/>
+    <w:lsdException w:name="Medium List 2 Accent 2" w:semiHidden="0" w:uiPriority="66" w:unhideWhenUsed="0"/>
+    <w:lsdException w:name="Medium Grid 1 Accent 2" w:semiHidden="0" w:uiPriority="67" w:unhideWhenUsed="0"/>
+    <w:lsdException w:name="Medium Grid 2 Accent 2" w:semiHidden="0" w:uiPriority="68" w:unhideWhenUsed="0"/>
+    <w:lsdException w:name="Medium Grid 3 Accent 2" w:semiHidden="0" w:uiPriority="69" w:unhideWhenUsed="0"/>
+    <w:lsdException w:name="Dark List Accent 2" w:semiHidden="0" w:uiPriority="70" w:unhideWhenUsed="0"/>
+    <w:lsdException w:name="Colorful Shading Accent 2" w:semiHidden="0" w:uiPriority="71" w:unhideWhenUsed="0"/>
+    <w:lsdException w:name="Colorful List Accent 2" w:semiHidden="0" w:uiPriority="72" w:unhideWhenUsed="0"/>
+    <w:lsdException w:name="Colorful Grid Accent 2" w:semiHidden="0" w:uiPriority="73" w:unhideWhenUsed="0"/>
+    <w:lsdException w:name="Light Shading Accent 3" w:semiHidden="0" w:uiPriority="60" w:unhideWhenUsed="0"/>
+    <w:lsdException w:name="Light List Accent 3" w:semiHidden="0" w:uiPriority="61" w:unhideWhenUsed="0"/>
+    <w:lsdException w:name="Light Grid Accent 3" w:semiHidden="0" w:uiPriority="62" w:unhideWhenUsed="0"/>
+    <w:lsdException w:name="Medium Shading 1 Accent 3" w:semiHidden="0" w:uiPriority="63" w:unhideWhenUsed="0"/>
+    <w:lsdException w:name="Medium Shading 2 Accent 3" w:semiHidden="0" w:uiPriority="64" w:unhideWhenUsed="0"/>
+    <w:lsdException w:name="Medium List 1 Accent 3" w:semiHidden="0" w:uiPriority="65" w:unhideWhenUsed="0"/>
+    <w:lsdException w:name="Medium List 2 Accent 3" w:semiHidden="0" w:uiPriority="66" w:unhideWhenUsed="0"/>
+    <w:lsdException w:name="Medium Grid 1 Accent 3" w:semiHidden="0" w:uiPriority="67" w:unhideWhenUsed="0"/>
+    <w:lsdException w:name="Medium Grid 2 Accent 3" w:semiHidden="0" w:uiPriority="68" w:unhideWhenUsed="0"/>
+    <w:lsdException w:name="Medium Grid 3 Accent 3" w:semiHidden="0" w:uiPriority="69" w:unhideWhenUsed="0"/>
+    <w:lsdException w:name="Dark List Accent 3" w:semiHidden="0" w:uiPriority="70" w:unhideWhenUsed="0"/>
+    <w:lsdException w:name="Colorful Shading Accent 3" w:semiHidden="0" w:uiPriority="71" w:unhideWhenUsed="0"/>
+    <w:lsdException w:name="Colorful List Accent 3" w:semiHidden="0" w:uiPriority="72" w:unhideWhenUsed="0"/>
+    <w:lsdException w:name="Colorful Grid Accent 3" w:semiHidden="0" w:uiPriority="73" w:unhideWhenUsed="0"/>
+    <w:lsdException w:name="Light Shading Accent 4" w:semiHidden="0" w:uiPriority="60" w:unhideWhenUsed="0"/>
+    <w:lsdException w:name="Light List Accent 4" w:semiHidden="0" w:uiPriority="61" w:unhideWhenUsed="0"/>
+    <w:lsdException w:name="Light Grid Accent 4" w:semiHidden="0" w:uiPriority="62" w:unhideWhenUsed="0"/>
+    <w:lsdException w:name="Medium Shading 1 Accent 4" w:semiHidden="0" w:uiPriority="63" w:unhideWhenUsed="0"/>
+    <w:lsdException w:name="Medium Shading 2 Accent 4" w:semiHidden="0" w:uiPriority="64" w:unhideWhenUsed="0"/>
+    <w:lsdException w:name="Medium List 1 Accent 4" w:semiHidden="0" w:uiPriority="65" w:unhideWhenUsed="0"/>
+    <w:lsdException w:name="Medium List 2 Accent 4" w:semiHidden="0" w:uiPriority="66" w:unhideWhenUsed="0"/>
+    <w:lsdException w:name="Medium Grid 1 Accent 4" w:semiHidden="0" w:uiPriority="67" w:unhideWhenUsed="0"/>
+    <w:lsdException w:name="Medium Grid 2 Accent 4" w:semiHidden="0" w:uiPriority="68" w:unhideWhenUsed="0"/>
+    <w:lsdException w:name="Medium Grid 3 Accent 4" w:semiHidden="0" w:uiPriority="69" w:unhideWhenUsed="0"/>
+    <w:lsdException w:name="Dark List Accent 4" w:semiHidden="0" w:uiPriority="70" w:unhideWhenUsed="0"/>
+    <w:lsdException w:name="Colorful Shading Accent 4" w:semiHidden="0" w:uiPriority="71" w:unhideWhenUsed="0"/>
+    <w:lsdException w:name="Colorful List Accent 4" w:semiHidden="0" w:uiPriority="72" w:unhideWhenUsed="0"/>
+    <w:lsdException w:name="Colorful Grid Accent 4" w:semiHidden="0" w:uiPriority="73" w:unhideWhenUsed="0"/>
+    <w:lsdException w:name="Light Shading Accent 5" w:semiHidden="0" w:uiPriority="60" w:unhideWhenUsed="0"/>
+    <w:lsdException w:name="Light List Accent 5" w:semiHidden="0" w:uiPriority="61" w:unhideWhenUsed="0"/>
+    <w:lsdException w:name="Light Grid Accent 5" w:semiHidden="0" w:uiPriority="62" w:unhideWhenUsed="0"/>
+    <w:lsdException w:name="Medium Shading 1 Accent 5" w:semiHidden="0" w:uiPriority="63" w:unhideWhenUsed="0"/>
+    <w:lsdException w:name="Medium Shading 2 Accent 5" w:semiHidden="0" w:uiPriority="64" w:unhideWhenUsed="0"/>
+    <w:lsdException w:name="Medium List 1 Accent 5" w:semiHidden="0" w:uiPriority="65" w:unhideWhenUsed="0"/>
+    <w:lsdException w:name="Medium List 2 Accent 5" w:semiHidden="0" w:uiPriority="66" w:unhideWhenUsed="0"/>
+    <w:lsdException w:name="Medium Grid 1 Accent 5" w:semiHidden="0" w:uiPriority="67" w:unhideWhenUsed="0"/>
+    <w:lsdException w:name="Medium Grid 2 Accent 5" w:semiHidden="0" w:uiPriority="68" w:unhideWhenUsed="0"/>
+    <w:lsdException w:name="Medium Grid 3 Accent 5" w:semiHidden="0" w:uiPriority="69" w:unhideWhenUsed="0"/>
+    <w:lsdException w:name="Dark List Accent 5" w:semiHidden="0" w:uiPriority="70" w:unhideWhenUsed="0"/>
+    <w:lsdException w:name="Colorful Shading Accent 5" w:semiHidden="0" w:uiPriority="71" w:unhideWhenUsed="0"/>
+    <w:lsdException w:name="Colorful List Accent 5" w:semiHidden="0" w:uiPriority="72" w:unhideWhenUsed="0"/>
+    <w:lsdException w:name="Colorful Grid Accent 5" w:semiHidden="0" w:uiPriority="73" w:unhideWhenUsed="0"/>
+    <w:lsdException w:name="Light Shading Accent 6" w:semiHidden="0" w:uiPriority="60" w:unhideWhenUsed="0"/>
+    <w:lsdException w:name="Light List Accent 6" w:semiHidden="0" w:uiPriority="61" w:unhideWhenUsed="0"/>
+    <w:lsdException w:name="Light Grid Accent 6" w:semiHidden="0" w:uiPriority="62" w:unhideWhenUsed="0"/>
+    <w:lsdException w:name="Medium Shading 1 Accent 6" w:semiHidden="0" w:uiPriority="63" w:unhideWhenUsed="0"/>
+    <w:lsdException w:name="Medium Shading 2 Accent 6" w:semiHidden="0" w:uiPriority="64" w:unhideWhenUsed="0"/>
+    <w:lsdException w:name="Medium List 1 Accent 6" w:semiHidden="0" w:uiPriority="65" w:unhideWhenUsed="0"/>
+    <w:lsdException w:name="Medium List 2 Accent 6" w:semiHidden="0" w:uiPriority="66" w:unhideWhenUsed="0"/>
+    <w:lsdException w:name="Medium Grid 1 Accent 6" w:semiHidden="0" w:uiPriority="67" w:unhideWhenUsed="0"/>
+    <w:lsdException w:name="Medium Grid 2 Accent 6" w:semiHidden="0" w:uiPriority="68" w:unhideWhenUsed="0"/>
+    <w:lsdException w:name="Medium Grid 3 Accent 6" w:semiHidden="0" w:uiPriority="69" w:unhideWhenUsed="0"/>
+    <w:lsdException w:name="Dark List Accent 6" w:semiHidden="0" w:uiPriority="70" w:unhideWhenUsed="0"/>
+    <w:lsdException w:name="Colorful Shading Accent 6" w:semiHidden="0" w:uiPriority="71" w:unhideWhenUsed="0"/>
+    <w:lsdException w:name="Colorful List Accent 6" w:semiHidden="0" w:uiPriority="72" w:unhideWhenUsed="0"/>
+    <w:lsdException w:name="Colorful Grid Accent 6" w:semiHidden="0" w:uiPriority="73" w:unhideWhenUsed="0"/>
+    <w:lsdException w:name="Subtle Emphasis" w:semiHidden="0" w:uiPriority="19" w:unhideWhenUsed="0" w:qFormat="1"/>
+    <w:lsdException w:name="Intense Emphasis" w:semiHidden="0" w:uiPriority="21" w:unhideWhenUsed="0" w:qFormat="1"/>
+    <w:lsdException w:name="Subtle Reference" w:semiHidden="0" w:uiPriority="31" w:unhideWhenUsed="0" w:qFormat="1"/>
+    <w:lsdException w:name="Intense Reference" w:semiHidden="0" w:uiPriority="32" w:unhideWhenUsed="0" w:qFormat="1"/>
+    <w:lsdException w:name="Book Title" w:semiHidden="0" w:uiPriority="33" w:unhideWhenUsed="0" w:qFormat="1"/>
+    <w:lsdException w:name="Bibliography" w:uiPriority="37"/>
+    <w:lsdException w:name="TOC Heading" w:uiPriority="39" w:qFormat="1"/>
   </w:latentStyles>
   <w:style w:type="paragraph" w:default="1" w:styleId="Normal">
     <w:name w:val="Normal"/>
@@ -3771,6 +5474,7 @@
     <w:uiPriority w:val="99"/>
     <w:semiHidden/>
     <w:unhideWhenUsed/>
+    <w:qFormat/>
     <w:tblPr>
       <w:tblInd w:w="0" w:type="dxa"/>
       <w:tblCellMar>
@@ -3861,6 +5565,34 @@
       <w:szCs w:val="20"/>
     </w:rPr>
   </w:style>
+  <w:style w:type="paragraph" w:styleId="BalloonText">
+    <w:name w:val="Balloon Text"/>
+    <w:basedOn w:val="Normal"/>
+    <w:link w:val="BalloonTextChar"/>
+    <w:uiPriority w:val="99"/>
+    <w:semiHidden/>
+    <w:unhideWhenUsed/>
+    <w:rsid w:val="00E448A8"/>
+    <w:rPr>
+      <w:rFonts w:ascii="Tahoma" w:hAnsi="Tahoma" w:cs="Tahoma"/>
+      <w:sz w:val="16"/>
+      <w:szCs w:val="16"/>
+    </w:rPr>
+  </w:style>
+  <w:style w:type="character" w:customStyle="1" w:styleId="BalloonTextChar">
+    <w:name w:val="Balloon Text Char"/>
+    <w:basedOn w:val="DefaultParagraphFont"/>
+    <w:link w:val="BalloonText"/>
+    <w:uiPriority w:val="99"/>
+    <w:semiHidden/>
+    <w:rsid w:val="00E448A8"/>
+    <w:rPr>
+      <w:rFonts w:ascii="Tahoma" w:eastAsia="SimSun" w:hAnsi="Tahoma" w:cs="Tahoma"/>
+      <w:sz w:val="16"/>
+      <w:szCs w:val="16"/>
+      <w:lang w:eastAsia="zh-CN"/>
+    </w:rPr>
+  </w:style>
 </w:styles>
 </file>
 
@@ -3907,7 +5639,7 @@
     </a:clrScheme>
     <a:fontScheme name="Office">
       <a:majorFont>
-        <a:latin typeface="Calibri Light" panose="020F0302020204030204"/>
+        <a:latin typeface="Calibri Light"/>
         <a:ea typeface=""/>
         <a:cs typeface=""/>
         <a:font script="Jpan" typeface="ＭＳ ゴシック"/>
@@ -3942,7 +5674,7 @@
         <a:font script="Geor" typeface="Sylfaen"/>
       </a:majorFont>
       <a:minorFont>
-        <a:latin typeface="Calibri" panose="020F0502020204030204"/>
+        <a:latin typeface="Calibri"/>
         <a:ea typeface=""/>
         <a:cs typeface=""/>
         <a:font script="Jpan" typeface="ＭＳ 明朝"/>
@@ -4119,7 +5851,7 @@
   <a:extraClrSchemeLst/>
   <a:extLst>
     <a:ext uri="{05A4C25C-085E-4340-85A3-A5531E510DB2}">
-      <thm15:themeFamily xmlns:thm15="http://schemas.microsoft.com/office/thememl/2012/main" name="Office Theme" id="{62F939B6-93AF-4DB8-9C6B-D6C7DFDC589F}" vid="{4A3C46E8-61CC-4603-A589-7422A47A8E4A}"/>
+      <thm15:themeFamily xmlns="" xmlns:thm15="http://schemas.microsoft.com/office/thememl/2012/main" name="Office Theme" id="{62F939B6-93AF-4DB8-9C6B-D6C7DFDC589F}" vid="{4A3C46E8-61CC-4603-A589-7422A47A8E4A}"/>
     </a:ext>
   </a:extLst>
 </a:theme>

</xml_diff>